<commit_message>
fixed for updated data extraction age_iqr...
</commit_message>
<xml_diff>
--- a/manuscript/index.docx
+++ b/manuscript/index.docx
@@ -143,7 +143,7 @@
         <w:pStyle w:val="Author"/>
       </w:pPr>
       <w:r>
-        <w:t xml:space="preserve">Navpreet Kamboj BScN</w:t>
+        <w:t xml:space="preserve">Navpreet Kamboj MScN</w:t>
       </w:r>
       <w:r>
         <w:rPr>
@@ -179,7 +179,7 @@
         <w:rPr>
           <w:vertAlign w:val="superscript"/>
         </w:rPr>
-        <w:t xml:space="preserve">1</w:t>
+        <w:t xml:space="preserve">2</w:t>
       </w:r>
       <w:r>
         <w:t xml:space="preserve">,</w:t>
@@ -194,7 +194,7 @@
         <w:rPr>
           <w:vertAlign w:val="superscript"/>
         </w:rPr>
-        <w:t xml:space="preserve">1</w:t>
+        <w:t xml:space="preserve">2</w:t>
       </w:r>
       <w:r>
         <w:t xml:space="preserve">,</w:t>
@@ -14027,7 +14027,7 @@
                 <w:szCs w:val="20"/>
                 <w:color w:val="111111"/>
               </w:rPr>
-              <w:t xml:space="preserve">60 [55, 65)</w:t>
+              <w:t xml:space="preserve"/>
             </w:r>
           </w:p>
         </w:tc>

</xml_diff>

<commit_message>
changes to protocol and plan
</commit_message>
<xml_diff>
--- a/manuscript/index.docx
+++ b/manuscript/index.docx
@@ -382,7 +382,7 @@
         <w:pStyle w:val="BodyText"/>
       </w:pPr>
       <w:r>
-        <w:t xml:space="preserve">The primary meta-analysis of zero-heat-flux versus core temperature consisted of 6 comparisons from 6 individual studies. Data from 178 participants with 47,171 paired measurements were included. The pooled estimate for the mean bias was -0.93°C. Population limits of agreement, which take into consideration the between-study heterogeneity and sampling error, were wide, spanning from -183.34°C to 181.47°C. The GRADE evidence quality rating was downgraded to moderate due to concerns about study limitations. Population limits of agreement for the sensitivity analysis restricted to studies rated as having low risk of bias across all the domains of the QUADAS-2 were similar to the primary analysis.</w:t>
+        <w:t xml:space="preserve">The primary meta-analysis of zero-heat-flux versus core temperature consisted of 4 comparisons from 4 individual studies. Data from 105 participants with 138,520 paired measurements were included. The pooled estimate for the mean bias was -1.63°C. Population limits of agreement, which take into consideration the between-study heterogeneity and sampling error, were wide, spanning from -73.32°C to 70.07°C. The GRADE evidence quality rating was downgraded to moderate due to concerns about study limitations. Population limits of agreement for the sensitivity analysis restricted to studies rated as having low risk of bias across all the domains of the QUADAS-2 were similar to the primary analysis.</w:t>
       </w:r>
     </w:p>
     <w:p>
@@ -2475,9 +2475,16 @@
     </w:p>
     <w:p>
       <w:pPr>
-        <w:sectPr>
-          <w:type w:val="continuous"/>
-          <w:cols/>
+        <w:sectPr xmlns:w="http://schemas.openxmlformats.org/wordprocessingml/2006/main" xmlns:r="http://schemas.openxmlformats.org/officeDocument/2006/relationships">
+          <w:headerReference w:type="even" r:id="rId9"/>
+          <w:headerReference w:type="default" r:id="rId10"/>
+          <w:footerReference w:type="even" r:id="rId12"/>
+          <w:footerReference w:type="default" r:id="rId11"/>
+          <w:pgSz w:w="12240" w:h="15840"/>
+          <w:pgMar w:top="1440" w:right="1440" w:bottom="1440" w:left="1440" w:header="720" w:footer="720" w:gutter="0"/>
+          <w:cols xmlns:w="http://schemas.openxmlformats.org/wordprocessingml/2006/main"/>
+          <w:docGrid w:linePitch="326"/>
+          <w:type xmlns:w="http://schemas.openxmlformats.org/wordprocessingml/2006/main" w:val="continuous"/>
         </w:sectPr>
       </w:pPr>
     </w:p>
@@ -2493,8 +2500,11 @@
     </w:p>
     <w:tbl xmlns:w="http://schemas.openxmlformats.org/wordprocessingml/2006/main" xmlns:r="http://schemas.openxmlformats.org/officeDocument/2006/relationships" xmlns:w14="http://schemas.microsoft.com/office/word/2010/wordml" xmlns:wp="http://schemas.openxmlformats.org/drawingml/2006/wordprocessingDrawing" xmlns:a="http://schemas.openxmlformats.org/drawingml/2006/main" xmlns:pic="http://schemas.openxmlformats.org/drawingml/2006/picture">
       <w:tblPr>
+        NA"/&gt;
         <w:tblLayout w:type="fixed"/>
         <w:jc w:val="center"/>
+        <w:tblW w:type="dxa" w:w="24964"/>
+        <w:tblLook w:firstRow="1" w:lastRow="0" w:firstColumn="0" w:lastColumn="0" w:noHBand="0" w:noVBand="1"/>
       </w:tblPr>
       <w:tblGrid>
         <w:gridCol w:w="856"/>
@@ -17297,8 +17307,11 @@
     </w:p>
     <w:tbl xmlns:w="http://schemas.openxmlformats.org/wordprocessingml/2006/main" xmlns:r="http://schemas.openxmlformats.org/officeDocument/2006/relationships" xmlns:w14="http://schemas.microsoft.com/office/word/2010/wordml" xmlns:wp="http://schemas.openxmlformats.org/drawingml/2006/wordprocessingDrawing" xmlns:a="http://schemas.openxmlformats.org/drawingml/2006/main" xmlns:pic="http://schemas.openxmlformats.org/drawingml/2006/picture">
       <w:tblPr>
+        NA"/&gt;
         <w:tblLayout w:type="fixed"/>
         <w:jc w:val="center"/>
+        <w:tblW w:type="dxa" w:w="14414"/>
+        <w:tblLook w:firstRow="1" w:lastRow="0" w:firstColumn="0" w:lastColumn="0" w:noHBand="0" w:noVBand="1"/>
       </w:tblPr>
       <w:tblGrid>
         <w:gridCol w:w="1714"/>
@@ -18298,7 +18311,7 @@
                 <w:szCs w:val="20"/>
                 <w:color w:val="111111"/>
               </w:rPr>
-              <w:t xml:space="preserve">6</w:t>
+              <w:t xml:space="preserve">4</w:t>
             </w:r>
           </w:p>
         </w:tc>
@@ -18329,7 +18342,7 @@
                 <w:szCs w:val="20"/>
                 <w:color w:val="111111"/>
               </w:rPr>
-              <w:t xml:space="preserve">6</w:t>
+              <w:t xml:space="preserve">4</w:t>
             </w:r>
           </w:p>
         </w:tc>
@@ -18360,7 +18373,7 @@
                 <w:szCs w:val="20"/>
                 <w:color w:val="111111"/>
               </w:rPr>
-              <w:t xml:space="preserve">178</w:t>
+              <w:t xml:space="preserve">105</w:t>
             </w:r>
           </w:p>
         </w:tc>
@@ -18391,7 +18404,7 @@
                 <w:szCs w:val="20"/>
                 <w:color w:val="111111"/>
               </w:rPr>
-              <w:t xml:space="preserve">47,171</w:t>
+              <w:t xml:space="preserve">138,520</w:t>
             </w:r>
           </w:p>
         </w:tc>
@@ -18422,7 +18435,7 @@
                 <w:szCs w:val="20"/>
                 <w:color w:val="111111"/>
               </w:rPr>
-              <w:t xml:space="preserve">-0.93</w:t>
+              <w:t xml:space="preserve">-1.63</w:t>
             </w:r>
           </w:p>
         </w:tc>
@@ -18453,7 +18466,7 @@
                 <w:szCs w:val="20"/>
                 <w:color w:val="111111"/>
               </w:rPr>
-              <w:t xml:space="preserve">161.05</w:t>
+              <w:t xml:space="preserve">236.66</w:t>
             </w:r>
           </w:p>
         </w:tc>
@@ -18484,7 +18497,7 @@
                 <w:szCs w:val="20"/>
                 <w:color w:val="111111"/>
               </w:rPr>
-              <w:t xml:space="preserve">35.04</w:t>
+              <w:t xml:space="preserve">12.29</w:t>
             </w:r>
           </w:p>
         </w:tc>
@@ -18515,7 +18528,7 @@
                 <w:szCs w:val="20"/>
                 <w:color w:val="111111"/>
               </w:rPr>
-              <w:t xml:space="preserve">-28.94</w:t>
+              <w:t xml:space="preserve">-33.18</w:t>
             </w:r>
           </w:p>
         </w:tc>
@@ -18546,7 +18559,7 @@
                 <w:szCs w:val="20"/>
                 <w:color w:val="111111"/>
               </w:rPr>
-              <w:t xml:space="preserve">27.07</w:t>
+              <w:t xml:space="preserve">29.93</w:t>
             </w:r>
           </w:p>
         </w:tc>
@@ -18577,7 +18590,7 @@
                 <w:szCs w:val="20"/>
                 <w:color w:val="111111"/>
               </w:rPr>
-              <w:t xml:space="preserve">-183.34</w:t>
+              <w:t xml:space="preserve">-73.32</w:t>
             </w:r>
           </w:p>
         </w:tc>
@@ -18608,7 +18621,7 @@
                 <w:szCs w:val="20"/>
                 <w:color w:val="111111"/>
               </w:rPr>
-              <w:t xml:space="preserve">181.47</w:t>
+              <w:t xml:space="preserve">70.07</w:t>
             </w:r>
           </w:p>
         </w:tc>
@@ -18848,10 +18861,16 @@
     </w:tbl>
     <w:p>
       <w:pPr>
-        <w:sectPr>
-          <w:pgSz w:h="11906" w:w="16838" w:orient="landscape"/>
-          <w:type w:val="oddPage"/>
-          <w:cols/>
+        <w:sectPr xmlns:w="http://schemas.openxmlformats.org/wordprocessingml/2006/main" xmlns:r="http://schemas.openxmlformats.org/officeDocument/2006/relationships">
+          <w:headerReference w:type="even" r:id="rId9"/>
+          <w:headerReference w:type="default" r:id="rId10"/>
+          <w:footerReference w:type="even" r:id="rId12"/>
+          <w:footerReference w:type="default" r:id="rId11"/>
+          <w:pgSz w:w="15840" w:h="12240" w:orient="landscape"/>
+          <w:pgMar w:top="1440" w:right="1440" w:bottom="1440" w:left="1440" w:header="720" w:footer="720" w:gutter="0"/>
+          <w:cols xmlns:w="http://schemas.openxmlformats.org/wordprocessingml/2006/main"/>
+          <w:docGrid w:linePitch="326"/>
+          <w:type xmlns:w="http://schemas.openxmlformats.org/wordprocessingml/2006/main" w:val="oddPage"/>
         </w:sectPr>
       </w:pPr>
     </w:p>

</xml_diff>

<commit_message>
Sub-groups included for meta-analysis
</commit_message>
<xml_diff>
--- a/manuscript/index.docx
+++ b/manuscript/index.docx
@@ -382,7 +382,7 @@
         <w:pStyle w:val="BodyText"/>
       </w:pPr>
       <w:r>
-        <w:t xml:space="preserve">The primary meta-analysis of zero-heat-flux versus core temperature consisted of 4 comparisons from 4 individual studies. Data from 105 participants with 138,520 paired measurements were included. The pooled estimate for the mean bias was -1.63°C. Population limits of agreement, which take into consideration the between-study heterogeneity and sampling error, were wide, spanning from -73.32°C to 70.07°C. The GRADE evidence quality rating was downgraded to moderate due to concerns about study limitations. Population limits of agreement for the sensitivity analysis restricted to studies rated as having low risk of bias across all the domains of the QUADAS-2 were similar to the primary analysis.</w:t>
+        <w:t xml:space="preserve">The primary meta-analysis of zero-heat-flux versus core temperature consisted of 9 comparisons from 8 individual studies. Data from 244 participants with 53,438 paired measurements were included. The pooled estimate for the mean bias was -2.47°C. Population limits of agreement, which take into consideration the between-study heterogeneity and sampling error, were wide, spanning from -91.57°C to 86.63°C. The GRADE evidence quality rating was downgraded to moderate due to concerns about study limitations. Population limits of agreement for the sensitivity analysis restricted to studies rated as having low risk of bias across all the domains of the QUADAS-2 were similar to the primary analysis.</w:t>
       </w:r>
     </w:p>
     <w:p>
@@ -18255,6 +18255,360 @@
         </w:trPr>
         <w:tc>
           <w:tcPr>
+            <w:tcBorders/>
+            <w:shd w:val="clear" w:color="auto" w:fill="FFFFFF"/>
+            <w:tcMar>
+              <w:top w:w="0" w:type="dxa"/>
+              <w:bottom w:w="0" w:type="dxa"/>
+              <w:left w:w="0" w:type="dxa"/>
+              <w:right w:w="0" w:type="dxa"/>
+            </w:tcMar>
+            <w:vAlign w:val="center"/>
+          </w:tcPr>
+          <w:p>
+            <w:pPr>
+              <w:jc w:val="left"/>
+              <w:spacing w:after="40" w:before="40"/>
+              <w:ind w:firstLine="0" w:left="100" w:right="100"/>
+            </w:pPr>
+            <w:r xmlns:w="http://schemas.openxmlformats.org/wordprocessingml/2006/main" xmlns:wp="http://schemas.openxmlformats.org/drawingml/2006/wordprocessingDrawing" xmlns:r="http://schemas.openxmlformats.org/officeDocument/2006/relationships" xmlns:w14="http://schemas.microsoft.com/office/word/2010/wordml">
+              <w:rPr>
+                <w:rFonts w:ascii="Arial" w:hAnsi="Arial" w:eastAsia="Arial" w:cs="Arial"/>
+                <w:sz w:val="20"/>
+                <w:szCs w:val="20"/>
+                <w:color w:val="111111"/>
+              </w:rPr>
+              <w:t xml:space="preserve">Nexfin</w:t>
+            </w:r>
+          </w:p>
+        </w:tc>
+        <w:tc>
+          <w:tcPr>
+            <w:tcBorders/>
+            <w:shd w:val="clear" w:color="auto" w:fill="FFFFFF"/>
+            <w:tcMar>
+              <w:top w:w="0" w:type="dxa"/>
+              <w:bottom w:w="0" w:type="dxa"/>
+              <w:left w:w="0" w:type="dxa"/>
+              <w:right w:w="0" w:type="dxa"/>
+            </w:tcMar>
+            <w:vAlign w:val="center"/>
+          </w:tcPr>
+          <w:p>
+            <w:pPr>
+              <w:jc w:val="right"/>
+              <w:spacing w:after="40" w:before="40"/>
+              <w:ind w:firstLine="0" w:left="100" w:right="100"/>
+            </w:pPr>
+            <w:r xmlns:w="http://schemas.openxmlformats.org/wordprocessingml/2006/main" xmlns:wp="http://schemas.openxmlformats.org/drawingml/2006/wordprocessingDrawing" xmlns:r="http://schemas.openxmlformats.org/officeDocument/2006/relationships" xmlns:w14="http://schemas.microsoft.com/office/word/2010/wordml">
+              <w:rPr>
+                <w:rFonts w:ascii="Arial" w:hAnsi="Arial" w:eastAsia="Arial" w:cs="Arial"/>
+                <w:sz w:val="20"/>
+                <w:szCs w:val="20"/>
+                <w:color w:val="111111"/>
+              </w:rPr>
+              <w:t xml:space="preserve">8</w:t>
+            </w:r>
+          </w:p>
+        </w:tc>
+        <w:tc>
+          <w:tcPr>
+            <w:tcBorders/>
+            <w:shd w:val="clear" w:color="auto" w:fill="FFFFFF"/>
+            <w:tcMar>
+              <w:top w:w="0" w:type="dxa"/>
+              <w:bottom w:w="0" w:type="dxa"/>
+              <w:left w:w="0" w:type="dxa"/>
+              <w:right w:w="0" w:type="dxa"/>
+            </w:tcMar>
+            <w:vAlign w:val="center"/>
+          </w:tcPr>
+          <w:p>
+            <w:pPr>
+              <w:jc w:val="right"/>
+              <w:spacing w:after="40" w:before="40"/>
+              <w:ind w:firstLine="0" w:left="100" w:right="100"/>
+            </w:pPr>
+            <w:r xmlns:w="http://schemas.openxmlformats.org/wordprocessingml/2006/main" xmlns:wp="http://schemas.openxmlformats.org/drawingml/2006/wordprocessingDrawing" xmlns:r="http://schemas.openxmlformats.org/officeDocument/2006/relationships" xmlns:w14="http://schemas.microsoft.com/office/word/2010/wordml">
+              <w:rPr>
+                <w:rFonts w:ascii="Arial" w:hAnsi="Arial" w:eastAsia="Arial" w:cs="Arial"/>
+                <w:sz w:val="20"/>
+                <w:szCs w:val="20"/>
+                <w:color w:val="111111"/>
+              </w:rPr>
+              <w:t xml:space="preserve">9</w:t>
+            </w:r>
+          </w:p>
+        </w:tc>
+        <w:tc>
+          <w:tcPr>
+            <w:tcBorders/>
+            <w:shd w:val="clear" w:color="auto" w:fill="FFFFFF"/>
+            <w:tcMar>
+              <w:top w:w="0" w:type="dxa"/>
+              <w:bottom w:w="0" w:type="dxa"/>
+              <w:left w:w="0" w:type="dxa"/>
+              <w:right w:w="0" w:type="dxa"/>
+            </w:tcMar>
+            <w:vAlign w:val="center"/>
+          </w:tcPr>
+          <w:p>
+            <w:pPr>
+              <w:jc w:val="right"/>
+              <w:spacing w:after="40" w:before="40"/>
+              <w:ind w:firstLine="0" w:left="100" w:right="100"/>
+            </w:pPr>
+            <w:r xmlns:w="http://schemas.openxmlformats.org/wordprocessingml/2006/main" xmlns:wp="http://schemas.openxmlformats.org/drawingml/2006/wordprocessingDrawing" xmlns:r="http://schemas.openxmlformats.org/officeDocument/2006/relationships" xmlns:w14="http://schemas.microsoft.com/office/word/2010/wordml">
+              <w:rPr>
+                <w:rFonts w:ascii="Arial" w:hAnsi="Arial" w:eastAsia="Arial" w:cs="Arial"/>
+                <w:sz w:val="20"/>
+                <w:szCs w:val="20"/>
+                <w:color w:val="111111"/>
+              </w:rPr>
+              <w:t xml:space="preserve">244</w:t>
+            </w:r>
+          </w:p>
+        </w:tc>
+        <w:tc>
+          <w:tcPr>
+            <w:tcBorders/>
+            <w:shd w:val="clear" w:color="auto" w:fill="FFFFFF"/>
+            <w:tcMar>
+              <w:top w:w="0" w:type="dxa"/>
+              <w:bottom w:w="0" w:type="dxa"/>
+              <w:left w:w="0" w:type="dxa"/>
+              <w:right w:w="0" w:type="dxa"/>
+            </w:tcMar>
+            <w:vAlign w:val="center"/>
+          </w:tcPr>
+          <w:p>
+            <w:pPr>
+              <w:jc w:val="left"/>
+              <w:spacing w:after="40" w:before="40"/>
+              <w:ind w:firstLine="0" w:left="100" w:right="100"/>
+            </w:pPr>
+            <w:r xmlns:w="http://schemas.openxmlformats.org/wordprocessingml/2006/main" xmlns:wp="http://schemas.openxmlformats.org/drawingml/2006/wordprocessingDrawing" xmlns:r="http://schemas.openxmlformats.org/officeDocument/2006/relationships" xmlns:w14="http://schemas.microsoft.com/office/word/2010/wordml">
+              <w:rPr>
+                <w:rFonts w:ascii="Arial" w:hAnsi="Arial" w:eastAsia="Arial" w:cs="Arial"/>
+                <w:sz w:val="20"/>
+                <w:szCs w:val="20"/>
+                <w:color w:val="111111"/>
+              </w:rPr>
+              <w:t xml:space="preserve">53,438</w:t>
+            </w:r>
+          </w:p>
+        </w:tc>
+        <w:tc>
+          <w:tcPr>
+            <w:tcBorders/>
+            <w:shd w:val="clear" w:color="auto" w:fill="FFFFFF"/>
+            <w:tcMar>
+              <w:top w:w="0" w:type="dxa"/>
+              <w:bottom w:w="0" w:type="dxa"/>
+              <w:left w:w="0" w:type="dxa"/>
+              <w:right w:w="0" w:type="dxa"/>
+            </w:tcMar>
+            <w:vAlign w:val="center"/>
+          </w:tcPr>
+          <w:p>
+            <w:pPr>
+              <w:jc w:val="right"/>
+              <w:spacing w:after="40" w:before="40"/>
+              <w:ind w:firstLine="0" w:left="100" w:right="100"/>
+            </w:pPr>
+            <w:r xmlns:w="http://schemas.openxmlformats.org/wordprocessingml/2006/main" xmlns:wp="http://schemas.openxmlformats.org/drawingml/2006/wordprocessingDrawing" xmlns:r="http://schemas.openxmlformats.org/officeDocument/2006/relationships" xmlns:w14="http://schemas.microsoft.com/office/word/2010/wordml">
+              <w:rPr>
+                <w:rFonts w:ascii="Arial" w:hAnsi="Arial" w:eastAsia="Arial" w:cs="Arial"/>
+                <w:sz w:val="20"/>
+                <w:szCs w:val="20"/>
+                <w:color w:val="111111"/>
+              </w:rPr>
+              <w:t xml:space="preserve">-2.47</w:t>
+            </w:r>
+          </w:p>
+        </w:tc>
+        <w:tc>
+          <w:tcPr>
+            <w:tcBorders/>
+            <w:shd w:val="clear" w:color="auto" w:fill="FFFFFF"/>
+            <w:tcMar>
+              <w:top w:w="0" w:type="dxa"/>
+              <w:bottom w:w="0" w:type="dxa"/>
+              <w:left w:w="0" w:type="dxa"/>
+              <w:right w:w="0" w:type="dxa"/>
+            </w:tcMar>
+            <w:vAlign w:val="center"/>
+          </w:tcPr>
+          <w:p>
+            <w:pPr>
+              <w:jc w:val="right"/>
+              <w:spacing w:after="40" w:before="40"/>
+              <w:ind w:firstLine="0" w:left="100" w:right="100"/>
+            </w:pPr>
+            <w:r xmlns:w="http://schemas.openxmlformats.org/wordprocessingml/2006/main" xmlns:wp="http://schemas.openxmlformats.org/drawingml/2006/wordprocessingDrawing" xmlns:r="http://schemas.openxmlformats.org/officeDocument/2006/relationships" xmlns:w14="http://schemas.microsoft.com/office/word/2010/wordml">
+              <w:rPr>
+                <w:rFonts w:ascii="Arial" w:hAnsi="Arial" w:eastAsia="Arial" w:cs="Arial"/>
+                <w:sz w:val="20"/>
+                <w:szCs w:val="20"/>
+                <w:color w:val="111111"/>
+              </w:rPr>
+              <w:t xml:space="preserve">184.96</w:t>
+            </w:r>
+          </w:p>
+        </w:tc>
+        <w:tc>
+          <w:tcPr>
+            <w:tcBorders/>
+            <w:shd w:val="clear" w:color="auto" w:fill="FFFFFF"/>
+            <w:tcMar>
+              <w:top w:w="0" w:type="dxa"/>
+              <w:bottom w:w="0" w:type="dxa"/>
+              <w:left w:w="0" w:type="dxa"/>
+              <w:right w:w="0" w:type="dxa"/>
+            </w:tcMar>
+            <w:vAlign w:val="center"/>
+          </w:tcPr>
+          <w:p>
+            <w:pPr>
+              <w:jc w:val="right"/>
+              <w:spacing w:after="40" w:before="40"/>
+              <w:ind w:firstLine="0" w:left="100" w:right="100"/>
+            </w:pPr>
+            <w:r xmlns:w="http://schemas.openxmlformats.org/wordprocessingml/2006/main" xmlns:wp="http://schemas.openxmlformats.org/drawingml/2006/wordprocessingDrawing" xmlns:r="http://schemas.openxmlformats.org/officeDocument/2006/relationships" xmlns:w14="http://schemas.microsoft.com/office/word/2010/wordml">
+              <w:rPr>
+                <w:rFonts w:ascii="Arial" w:hAnsi="Arial" w:eastAsia="Arial" w:cs="Arial"/>
+                <w:sz w:val="20"/>
+                <w:szCs w:val="20"/>
+                <w:color w:val="111111"/>
+              </w:rPr>
+              <w:t xml:space="preserve">24.54</w:t>
+            </w:r>
+          </w:p>
+        </w:tc>
+        <w:tc>
+          <w:tcPr>
+            <w:tcBorders/>
+            <w:shd w:val="clear" w:color="auto" w:fill="FFFFFF"/>
+            <w:tcMar>
+              <w:top w:w="0" w:type="dxa"/>
+              <w:bottom w:w="0" w:type="dxa"/>
+              <w:left w:w="0" w:type="dxa"/>
+              <w:right w:w="0" w:type="dxa"/>
+            </w:tcMar>
+            <w:vAlign w:val="center"/>
+          </w:tcPr>
+          <w:p>
+            <w:pPr>
+              <w:jc w:val="right"/>
+              <w:spacing w:after="40" w:before="40"/>
+              <w:ind w:firstLine="0" w:left="100" w:right="100"/>
+            </w:pPr>
+            <w:r xmlns:w="http://schemas.openxmlformats.org/wordprocessingml/2006/main" xmlns:wp="http://schemas.openxmlformats.org/drawingml/2006/wordprocessingDrawing" xmlns:r="http://schemas.openxmlformats.org/officeDocument/2006/relationships" xmlns:w14="http://schemas.microsoft.com/office/word/2010/wordml">
+              <w:rPr>
+                <w:rFonts w:ascii="Arial" w:hAnsi="Arial" w:eastAsia="Arial" w:cs="Arial"/>
+                <w:sz w:val="20"/>
+                <w:szCs w:val="20"/>
+                <w:color w:val="111111"/>
+              </w:rPr>
+              <w:t xml:space="preserve">-31.42</w:t>
+            </w:r>
+          </w:p>
+        </w:tc>
+        <w:tc>
+          <w:tcPr>
+            <w:tcBorders/>
+            <w:shd w:val="clear" w:color="auto" w:fill="FFFFFF"/>
+            <w:tcMar>
+              <w:top w:w="0" w:type="dxa"/>
+              <w:bottom w:w="0" w:type="dxa"/>
+              <w:left w:w="0" w:type="dxa"/>
+              <w:right w:w="0" w:type="dxa"/>
+            </w:tcMar>
+            <w:vAlign w:val="center"/>
+          </w:tcPr>
+          <w:p>
+            <w:pPr>
+              <w:jc w:val="right"/>
+              <w:spacing w:after="40" w:before="40"/>
+              <w:ind w:firstLine="0" w:left="100" w:right="100"/>
+            </w:pPr>
+            <w:r xmlns:w="http://schemas.openxmlformats.org/wordprocessingml/2006/main" xmlns:wp="http://schemas.openxmlformats.org/drawingml/2006/wordprocessingDrawing" xmlns:r="http://schemas.openxmlformats.org/officeDocument/2006/relationships" xmlns:w14="http://schemas.microsoft.com/office/word/2010/wordml">
+              <w:rPr>
+                <w:rFonts w:ascii="Arial" w:hAnsi="Arial" w:eastAsia="Arial" w:cs="Arial"/>
+                <w:sz w:val="20"/>
+                <w:szCs w:val="20"/>
+                <w:color w:val="111111"/>
+              </w:rPr>
+              <w:t xml:space="preserve">26.48</w:t>
+            </w:r>
+          </w:p>
+        </w:tc>
+        <w:tc>
+          <w:tcPr>
+            <w:tcBorders/>
+            <w:shd w:val="clear" w:color="auto" w:fill="FFFFFF"/>
+            <w:tcMar>
+              <w:top w:w="0" w:type="dxa"/>
+              <w:bottom w:w="0" w:type="dxa"/>
+              <w:left w:w="0" w:type="dxa"/>
+              <w:right w:w="0" w:type="dxa"/>
+            </w:tcMar>
+            <w:vAlign w:val="center"/>
+          </w:tcPr>
+          <w:p>
+            <w:pPr>
+              <w:jc w:val="right"/>
+              <w:spacing w:after="40" w:before="40"/>
+              <w:ind w:firstLine="0" w:left="100" w:right="100"/>
+            </w:pPr>
+            <w:r xmlns:w="http://schemas.openxmlformats.org/wordprocessingml/2006/main" xmlns:wp="http://schemas.openxmlformats.org/drawingml/2006/wordprocessingDrawing" xmlns:r="http://schemas.openxmlformats.org/officeDocument/2006/relationships" xmlns:w14="http://schemas.microsoft.com/office/word/2010/wordml">
+              <w:rPr>
+                <w:rFonts w:ascii="Arial" w:hAnsi="Arial" w:eastAsia="Arial" w:cs="Arial"/>
+                <w:sz w:val="20"/>
+                <w:szCs w:val="20"/>
+                <w:color w:val="111111"/>
+              </w:rPr>
+              <w:t xml:space="preserve">-91.57</w:t>
+            </w:r>
+          </w:p>
+        </w:tc>
+        <w:tc>
+          <w:tcPr>
+            <w:tcBorders/>
+            <w:shd w:val="clear" w:color="auto" w:fill="FFFFFF"/>
+            <w:tcMar>
+              <w:top w:w="0" w:type="dxa"/>
+              <w:bottom w:w="0" w:type="dxa"/>
+              <w:left w:w="0" w:type="dxa"/>
+              <w:right w:w="0" w:type="dxa"/>
+            </w:tcMar>
+            <w:vAlign w:val="center"/>
+          </w:tcPr>
+          <w:p>
+            <w:pPr>
+              <w:jc w:val="right"/>
+              <w:spacing w:after="40" w:before="40"/>
+              <w:ind w:firstLine="0" w:left="100" w:right="100"/>
+            </w:pPr>
+            <w:r xmlns:w="http://schemas.openxmlformats.org/wordprocessingml/2006/main" xmlns:wp="http://schemas.openxmlformats.org/drawingml/2006/wordprocessingDrawing" xmlns:r="http://schemas.openxmlformats.org/officeDocument/2006/relationships" xmlns:w14="http://schemas.microsoft.com/office/word/2010/wordml">
+              <w:rPr>
+                <w:rFonts w:ascii="Arial" w:hAnsi="Arial" w:eastAsia="Arial" w:cs="Arial"/>
+                <w:sz w:val="20"/>
+                <w:szCs w:val="20"/>
+                <w:color w:val="111111"/>
+              </w:rPr>
+              <w:t xml:space="preserve">86.63</w:t>
+            </w:r>
+          </w:p>
+        </w:tc>
+      </w:tr>
+      <w:tr>
+        <w:trPr>
+          <w:cantSplit/>
+          <w:trHeight w:val="360" w:hRule="auto"/>
+        </w:trPr>
+        <w:tc>
+          <w:tcPr>
             <w:tcBorders>
               <w:bottom w:val="single" w:sz="16" w:space="0" w:color="000000"/>
             </w:tcBorders>
@@ -18280,7 +18634,7 @@
                 <w:szCs w:val="20"/>
                 <w:color w:val="111111"/>
               </w:rPr>
-              <w:t xml:space="preserve">Nexfin</w:t>
+              <w:t xml:space="preserve">Primary</w:t>
             </w:r>
           </w:p>
         </w:tc>
@@ -18311,7 +18665,7 @@
                 <w:szCs w:val="20"/>
                 <w:color w:val="111111"/>
               </w:rPr>
-              <w:t xml:space="preserve">4</w:t>
+              <w:t xml:space="preserve">18</w:t>
             </w:r>
           </w:p>
         </w:tc>
@@ -18342,7 +18696,7 @@
                 <w:szCs w:val="20"/>
                 <w:color w:val="111111"/>
               </w:rPr>
-              <w:t xml:space="preserve">4</w:t>
+              <w:t xml:space="preserve">19</w:t>
             </w:r>
           </w:p>
         </w:tc>
@@ -18373,7 +18727,7 @@
                 <w:szCs w:val="20"/>
                 <w:color w:val="111111"/>
               </w:rPr>
-              <w:t xml:space="preserve">105</w:t>
+              <w:t xml:space="preserve">784</w:t>
             </w:r>
           </w:p>
         </w:tc>
@@ -18404,7 +18758,7 @@
                 <w:szCs w:val="20"/>
                 <w:color w:val="111111"/>
               </w:rPr>
-              <w:t xml:space="preserve">138,520</w:t>
+              <w:t xml:space="preserve">162,080</w:t>
             </w:r>
           </w:p>
         </w:tc>
@@ -18435,7 +18789,7 @@
                 <w:szCs w:val="20"/>
                 <w:color w:val="111111"/>
               </w:rPr>
-              <w:t xml:space="preserve">-1.63</w:t>
+              <w:t xml:space="preserve">1.49</w:t>
             </w:r>
           </w:p>
         </w:tc>
@@ -18466,7 +18820,7 @@
                 <w:szCs w:val="20"/>
                 <w:color w:val="111111"/>
               </w:rPr>
-              <w:t xml:space="preserve">236.66</w:t>
+              <w:t xml:space="preserve">54.34</w:t>
             </w:r>
           </w:p>
         </w:tc>
@@ -18497,7 +18851,7 @@
                 <w:szCs w:val="20"/>
                 <w:color w:val="111111"/>
               </w:rPr>
-              <w:t xml:space="preserve">12.29</w:t>
+              <w:t xml:space="preserve">25.14</w:t>
             </w:r>
           </w:p>
         </w:tc>
@@ -18528,7 +18882,7 @@
                 <w:szCs w:val="20"/>
                 <w:color w:val="111111"/>
               </w:rPr>
-              <w:t xml:space="preserve">-33.18</w:t>
+              <w:t xml:space="preserve">-16.34</w:t>
             </w:r>
           </w:p>
         </w:tc>
@@ -18559,7 +18913,7 @@
                 <w:szCs w:val="20"/>
                 <w:color w:val="111111"/>
               </w:rPr>
-              <w:t xml:space="preserve">29.93</w:t>
+              <w:t xml:space="preserve">19.32</w:t>
             </w:r>
           </w:p>
         </w:tc>
@@ -18590,7 +18944,7 @@
                 <w:szCs w:val="20"/>
                 <w:color w:val="111111"/>
               </w:rPr>
-              <w:t xml:space="preserve">-73.32</w:t>
+              <w:t xml:space="preserve">-68.89</w:t>
             </w:r>
           </w:p>
         </w:tc>
@@ -18621,7 +18975,7 @@
                 <w:szCs w:val="20"/>
                 <w:color w:val="111111"/>
               </w:rPr>
-              <w:t xml:space="preserve">70.07</w:t>
+              <w:t xml:space="preserve">71.87</w:t>
             </w:r>
           </w:p>
         </w:tc>

</xml_diff>

<commit_message>
changes to table 1
</commit_message>
<xml_diff>
--- a/manuscript/index.docx
+++ b/manuscript/index.docx
@@ -326,7 +326,7 @@
         <w:pStyle w:val="BodyText"/>
       </w:pPr>
       <w:r>
-        <w:t xml:space="preserve">Continuous arterial pressure measurement is a mainstay of hemodynamic monitoring for critically ill patients. Continuous non-invasive arterial pressure (CNAP) monitoring allows for non-invasive beat-to-beat arterial pressure measurements using pulse wave analysis. CNAP monitoring can bridge the gap between continuous-invasive blood pressure monitoring and non-invasive intermittent oscillometric devices, however, the accuracy and precision of these devices remains unclear. Therefore, the aim of this systematic review was to summarize the evidence regarding the agreement between CNAP and invasive arterial pressure measurements among patients admitted to an adult intensive care unit.</w:t>
+        <w:t xml:space="preserve">Continuous arterial pressure measurement is a mainstay of hemodynamic monitoring for critically ill patients. Continuous non-invasive arterial pressure (CNAP) monitoring allows for non-invasive beat-to-beat arterial pressure measurements using pulse wave analysis and can bridge the gap between continuous-invasive blood pressure monitoring and non-invasive intermittent oscillometric devices. However, the accuracy and precision of these devices remains unclear. Therefore, the aim of this systematic review was to summarize the evidence regarding the agreement between CNAP and invasive arterial pressure measurements among patients admitted to an adult intensive care unit.</w:t>
       </w:r>
     </w:p>
     <w:p>
@@ -364,7 +364,7 @@
         <w:pStyle w:val="BodyText"/>
       </w:pPr>
       <w:r>
-        <w:t xml:space="preserve">Population limits of agreement for systolic blood pressure were wide, spanning from -59.93 mmHg to 56.11mmHg (19 comparisons; 18 studies; 785 participants; 262,352 measurements).The evidence was rated as very low-quality. The accuracy of diastolic blood pressure measurements from CNAP devices was rated as very low-quality evidence due to very serious concerns about heterogeneity and imprecision. Population limits of agreement spanned from -216.7 mmHg to 219.72mmHg (18 comparisons; 17 studies; 760 participants; 262,235 measurements). The GRADE rating for mean arterial pressure was low-quality. Population limits of agreement spanned from -68.89mmHg to 71.87mmHg (19 comparisons; 18 studies; 784 participants; 162,080 measurements).Population limits of agreement in sensitivity analyses restricted to studies that were rated as low risk of bias across all domains of the QUADAS-2 revealed similar results.</w:t>
+        <w:t xml:space="preserve">Population limits of agreement for systolic blood pressure were wide, spanning from -59.93 mmHg to 56.11mmHg (19 comparisons; 18 studies; 785 participants; 262,352 measurements).The evidence was rated as very low-quality. The accuracy of diastolic blood pressure measurements from CNAP devices was rated as very low-quality evidence due to very serious concerns about heterogeneity and imprecision. Population limits of agreement spanned from -216.7 mmHg to 219.72mmHg (18 comparisons; 17 studies; 760 participants; 262,235 measurements). The GRADE rating for mean arterial pressure was low-quality. Population limits of agreement spanned from -68.89mmHg to 71.87mmHg (19 comparisons; 18 studies; 784 participants; 162,080 measurements). Population limits of agreement in sensitivity analyses restricted to studies that were rated as low risk of bias across all domains of the QUADAS-2 revealed similar results.</w:t>
       </w:r>
     </w:p>
     <w:p>
@@ -383,7 +383,7 @@
         <w:pStyle w:val="BodyText"/>
       </w:pPr>
       <w:r>
-        <w:t xml:space="preserve">The range of uncertainty in the accuracy of blood pressure monitoring system should be considered when deciding on the appropriate situations in which CNAP devices can be used in clinical practice. The SBP measurement from continuous non-invasive devices can be as much as 60 mmHg higher or lower. The results of this meta-analysis suggest that blood pressure measurements using CNAP monitoring are not sufficiently accurate to substitute for invasive monitoring for critically ill patients.</w:t>
+        <w:t xml:space="preserve">The range of uncertainty in the accuracy of blood pressure monitoring system should be considered when deciding on the appropriate situations in which CNAP devices can be used in clinical practice. The SBP measurement from continuous non-invasive devices can be as much as 60 mmHg higher or lower. The results of this meta-analysis suggest that blood pressure measurements using CNAP monitoring are not sufficiently accurate to substitute for invasive monitoring for adult patients in the intensive care unit.</w:t>
       </w:r>
     </w:p>
     <w:p>
@@ -532,6 +532,14 @@
         <w:pStyle w:val="BodyText"/>
       </w:pPr>
       <w:r>
+        <w:t xml:space="preserve">CNAP = Continuous Non-invasive Arterial Pressure</w:t>
+      </w:r>
+    </w:p>
+    <w:p>
+      <w:pPr>
+        <w:pStyle w:val="BodyText"/>
+      </w:pPr>
+      <w:r>
         <w:t xml:space="preserve">GRADE = Grading of Recommendations, Assessment, Development and Evaluations</w:t>
       </w:r>
     </w:p>
@@ -654,7 +662,19 @@
         <w:pStyle w:val="BodyText"/>
       </w:pPr>
       <w:r>
-        <w:t xml:space="preserve">Continuous non-invasive monitoring of blood pressure can be achieved through the arterial applanation tonometry (AAT) and volume clamp techniques (also called vascular unloading technique or finger cuff technologies).</w:t>
+        <w:t xml:space="preserve">Continuous non-invasive monitoring of blood pressure can be achieved through the arterial applanation tonometry and volume clamp techniques (also called vascular unloading technique or finger cuff technologies).</w:t>
+      </w:r>
+      <w:r>
+        <w:t xml:space="preserve">[1, 3, 4]</w:t>
+      </w:r>
+      <w:r>
+        <w:t xml:space="preserve"> </w:t>
+      </w:r>
+      <w:r>
+        <w:t xml:space="preserve">Arterial applanation tonometry is based on the work of Pressman and Newgard, who discovered that a transducer strapped to an artery with a bone underneath, can obtain the arterial pulse wave.</w:t>
+      </w:r>
+      <w:r>
+        <w:t xml:space="preserve"> </w:t>
       </w:r>
       <w:r>
         <w:t xml:space="preserve">[1]</w:t>
@@ -663,31 +683,31 @@
         <w:t xml:space="preserve"> </w:t>
       </w:r>
       <w:r>
-        <w:t xml:space="preserve">AAT is based on the work of Pressman and Newgard, who discovered that a transducer strapped to an artery with a bone underneath, can obtain the arterial pulse wave.</w:t>
+        <w:t xml:space="preserve">A device that is automated and commercially available that uses this method is the T-Line system (Tensys Medical, San Diego, CA, USA). The volume clamp technique is based on the work by Penaz et al. (1976).</w:t>
       </w:r>
       <w:r>
         <w:t xml:space="preserve"> </w:t>
       </w:r>
       <w:r>
+        <w:t xml:space="preserve">[5]</w:t>
+      </w:r>
+      <w:r>
+        <w:t xml:space="preserve"> </w:t>
+      </w:r>
+      <w:r>
+        <w:t xml:space="preserve">Blood pressure is measured at the finger using an inflatable cuff combined with a photodiode.</w:t>
+      </w:r>
+      <w:r>
+        <w:t xml:space="preserve"> </w:t>
+      </w:r>
+      <w:r>
         <w:t xml:space="preserve">[1]</w:t>
       </w:r>
       <w:r>
         <w:t xml:space="preserve"> </w:t>
       </w:r>
       <w:r>
-        <w:t xml:space="preserve">A device that is automated and commercially available that uses this method is the T-Line system (Tensys Medical, San Diego, CA, USA). The volume clamp technique is based on the work by Penaz et al. (1976).</w:t>
-      </w:r>
-      <w:r>
-        <w:t xml:space="preserve"> </w:t>
-      </w:r>
-      <w:r>
-        <w:t xml:space="preserve">[5]</w:t>
-      </w:r>
-      <w:r>
-        <w:t xml:space="preserve"> </w:t>
-      </w:r>
-      <w:r>
-        <w:t xml:space="preserve">Blood pressure is measured at the finger using an inflatable cuff combined with a photodiode. [1] Devices using this technique include Nexfin (BMEYE B.V., Amsterdam, The Netherlands); CNAP (CNSystems, Graz, Austria). Numerous studies have investigated the concordance between CNAP measurement and invasive arterial pressure measurement in critical care. Critical appraisal of the quality of these studies followed by synthesis of results in a meta-analysis would aid clinical decision-making regarding the appropriateness of substituting CNAP for blood pressure monitoring in critical care.</w:t>
+        <w:t xml:space="preserve">Devices using this technique include ClearSight system (Edwards Life-sciences, Irvine, CA, USA [formerly known as Nexfin; BMEye, Amsterdam, The Netherlands); CNAP® monitor (CNSystems, Graz, Austria). Numerous studies have investigated the concordance between CNAP measurement and invasive arterial pressure measurement in critical care. Critical appraisal of the quality of these studies followed by synthesis of results in a meta-analysis would aid clinical decision-making regarding the appropriateness of substituting CNAP for blood pressure monitoring in the intensive care unit.</w:t>
       </w:r>
     </w:p>
     <w:p>
@@ -746,7 +766,7 @@
         <w:pStyle w:val="FirstParagraph"/>
       </w:pPr>
       <w:r>
-        <w:t xml:space="preserve">Study characteristics (author, year of publication, country, design, sample size, clinical setting, numbers studied, and analyses for each outcome), population characteristics (inclusion and exclusion criteria) and blood pressure measurement characteristics (type of CNAP device and site of invasive measurements) were extracted. Outcomes were the mean bias (eg, accuracy) and variance (eg, SD, precision) for SBP, DBP, and MAP. We also extracted information about how repeated measurements were handled. In particular we assessed whether studies: (1) analysed each pair of data separately; (2) treated each pair of data as independent; or (3) used either analysis of variance or a random effects model as a way to control for the dependent nature of the repeated measures data.</w:t>
+        <w:t xml:space="preserve">Study characteristics (author, year of publication, country, design, sample size, clinical setting, numbers studied, and analyses for each outcome), population characteristics (inclusion and exclusion criteria) and blood pressure measurement characteristics (type of CNAP device and site of invasive measurements) were extracted. Outcomes were the mean bias (eg, accuracy) and variance (eg, SD, precision) for systolic blood pressure (SBP), diastolic blood pressure (DBP), and mean arterial pressure (MAP). We also extracted information about how repeated measurements were handled. In particular we assessed whether studies: (1) analysed each pair of data separately; (2) treated each pair of data as independent; or (3) used either analysis of variance or a random effects model as a way to control for the dependent nature of the repeated measures data.</w:t>
       </w:r>
       <w:r>
         <w:t xml:space="preserve">[6]</w:t>
@@ -757,7 +777,16 @@
         <w:pStyle w:val="BodyText"/>
       </w:pPr>
       <w:r>
-        <w:t xml:space="preserve">Two reviewers independently completed risk of bias assessments using the revised Quality Assessment of Diagnostic Accuracy Studies (QUADAS-2).[5] Risk of bias for patient selection, conduct of the CNAP measurements, conduct of the comparator invasive measurements, and timing and flow (eg, timing of CNAP and established invasive blood pressure measurements, dropouts) was rated as</w:t>
+        <w:t xml:space="preserve">Two reviewers independently completed risk of bias assessments using the revised Quality Assessment of Diagnostic Accuracy Studies (QUADAS-2).</w:t>
+      </w:r>
+      <w:r>
+        <w:t xml:space="preserve">[7]</w:t>
+      </w:r>
+      <w:r>
+        <w:t xml:space="preserve"> </w:t>
+      </w:r>
+      <w:r>
+        <w:t xml:space="preserve">Risk of bias for patient selection, conduct of the CNAP measurements, conduct of the comparator invasive measurements, and timing and flow (eg, timing of CNAP and established invasive blood pressure measurements, dropouts) was rated as</w:t>
       </w:r>
       <w:r>
         <w:t xml:space="preserve"> </w:t>
@@ -819,7 +848,7 @@
         <w:t xml:space="preserve"> </w:t>
       </w:r>
       <w:r>
-        <w:t xml:space="preserve">[7]</w:t>
+        <w:t xml:space="preserve">[8]</w:t>
       </w:r>
       <w:r>
         <w:t xml:space="preserve"> </w:t>
@@ -828,10 +857,7 @@
         <w:t xml:space="preserve">Due to the lack of validated methods on statistical approaches for detecting reporting bias, this assessment was not performed. [begg2005systematic] Simulations have revealed that tests for detecting funnel plot asymmetry will result in publication bias often being identified incorrectly.</w:t>
       </w:r>
       <w:r>
-        <w:t xml:space="preserve"> </w:t>
-      </w:r>
-      <w:r>
-        <w:t xml:space="preserve">[8]</w:t>
+        <w:t xml:space="preserve">[9]</w:t>
       </w:r>
     </w:p>
     <w:p>
@@ -842,7 +868,7 @@
         <w:t xml:space="preserve">The Grading Quality of Evidence and Strength of Recommendation methodology was applied to rate the quality of evidence.</w:t>
       </w:r>
       <w:r>
-        <w:t xml:space="preserve">[9]</w:t>
+        <w:t xml:space="preserve">[10]</w:t>
       </w:r>
       <w:r>
         <w:t xml:space="preserve"> </w:t>
@@ -866,10 +892,10 @@
         <w:pStyle w:val="FirstParagraph"/>
       </w:pPr>
       <w:r>
-        <w:t xml:space="preserve">The objective for the meta-analysis was to estimate the population limits of agreement between blood pressure measurements from the devices using the CNAP monitoring devices and established invasive monitoring. A framework for meta-analysis of Bland-Altman method comparison studies based on limits of agreement approach was used.</w:t>
-      </w:r>
-      <w:r>
-        <w:t xml:space="preserve">[10]</w:t>
+        <w:t xml:space="preserve">The objective for the meta-analysis was to estimate the population limits of agreement between blood pressure measurements from CNAP monitoring devices and established invasive monitoring. A framework for meta-analysis of Bland-Altman method comparison studies based on limits of agreement approach was used.</w:t>
+      </w:r>
+      <w:r>
+        <w:t xml:space="preserve">[11]</w:t>
       </w:r>
       <w:r>
         <w:t xml:space="preserve"> </w:t>
@@ -896,7 +922,7 @@
         <w:t xml:space="preserve">is wider than those typically reported in meta-analyses of Bland-Altman studies.</w:t>
       </w:r>
       <w:r>
-        <w:t xml:space="preserve">[10]</w:t>
+        <w:t xml:space="preserve">[11]</w:t>
       </w:r>
       <w:r>
         <w:t xml:space="preserve"> </w:t>
@@ -1035,7 +1061,7 @@
         <w:t xml:space="preserve"> </w:t>
       </w:r>
       <w:r>
-        <w:t xml:space="preserve">[11–13]</w:t>
+        <w:t xml:space="preserve">[12–14]</w:t>
       </w:r>
       <w:r>
         <w:t xml:space="preserve"> </w:t>
@@ -1047,7 +1073,7 @@
         <w:t xml:space="preserve"> </w:t>
       </w:r>
       <w:r>
-        <w:t xml:space="preserve">[14]</w:t>
+        <w:t xml:space="preserve">[15]</w:t>
       </w:r>
       <w:r>
         <w:t xml:space="preserve"> </w:t>
@@ -1081,7 +1107,7 @@
         <w:t xml:space="preserve">The outer 95% confidence intervals for pooled limits of agreement were calculated to determine the measures of uncertainty. If the individual studies did not account for repeated measurements, it was adjusted for in our study by using weights proportional to the number of participants and not the total number of measurements. All the analyses were conducted using the R statistical program.</w:t>
       </w:r>
       <w:r>
-        <w:t xml:space="preserve">[15]</w:t>
+        <w:t xml:space="preserve">[16]</w:t>
       </w:r>
       <w:r>
         <w:t xml:space="preserve"> </w:t>
@@ -1126,19 +1152,19 @@
         <w:pStyle w:val="BodyText"/>
       </w:pPr>
       <w:r>
-        <w:t xml:space="preserve">Prior to conducting the meta-analyses, the results from each study were converted into a standard format, with bias meaning CNAP monitoring system minus the comparator invasive blood pressure monitoring system. One study used the femoral artery as the compartor for all 45 participants and also completed an additional analysis on 17 of the 45 participants using the radial artery for invasive MAP measurement.</w:t>
+        <w:t xml:space="preserve">Prior to conducting the meta-analyses, the results from each study were converted into a standard format, with bias meaning CNAP monitoring system minus the comparator invasive blood pressure monitoring system. One study used the femoral artery as the comparator for all 45 participants and also completed an additional analysis on 17 of the 45 participants using the radial artery for invasive MAP measurement.</w:t>
       </w:r>
       <w:r>
         <w:t xml:space="preserve"> </w:t>
       </w:r>
       <w:r>
-        <w:t xml:space="preserve">[16]</w:t>
+        <w:t xml:space="preserve">[17]</w:t>
       </w:r>
       <w:r>
         <w:t xml:space="preserve"> </w:t>
       </w:r>
       <w:r>
-        <w:t xml:space="preserve">Only the results from the femoral artery for SBP, DBP, and MAP were reported. Another study reported results for multiple groups of participants, therefore in the meta-analysis each of these groups was treated as a separate</w:t>
+        <w:t xml:space="preserve">Only the results from the femoral artery were reported. Another study reported results for multiple groups of participants, therefore in the meta-analysis each of these groups was treated as a separate</w:t>
       </w:r>
       <w:r>
         <w:t xml:space="preserve"> </w:t>
@@ -1159,7 +1185,7 @@
         <w:t xml:space="preserve"> </w:t>
       </w:r>
       <w:r>
-        <w:t xml:space="preserve">[17]</w:t>
+        <w:t xml:space="preserve">[18]</w:t>
       </w:r>
       <w:r>
         <w:t xml:space="preserve"> </w:t>
@@ -1171,37 +1197,31 @@
         <w:t xml:space="preserve"> </w:t>
       </w:r>
       <w:r>
-        <w:t xml:space="preserve">[18]</w:t>
+        <w:t xml:space="preserve">[19, 20]</w:t>
       </w:r>
       <w:r>
         <w:t xml:space="preserve"> </w:t>
       </w:r>
       <w:r>
-        <w:t xml:space="preserve">[19]</w:t>
+        <w:t xml:space="preserve">used a mixture of radial and femoral artery for comparator measurements.The authors of these studies reported the combined results therefore these two studies were not included in the invasive arterial pressure measurement site sub-group analysis. We used the combined estimate in our primary analysis and the estimate for the different methods, and devices in a subgroup analysis.To the best of our knowledge there are no specific guidelines to evaluate CNAP monitoring systems, however the criteria developed by the Association for the Advancement of Medical Instrumentation (AAMI) for evaluating automatic sphygmanometers has been cited in other research to evaluate CNAP measurement.</w:t>
       </w:r>
       <w:r>
         <w:t xml:space="preserve"> </w:t>
       </w:r>
       <w:r>
-        <w:t xml:space="preserve">used a mixture of radial and femoral artery for comparator measurements.The authors of these studies reported the combined results therefore these two studies were not included in the invasive arterial pressure site sub-group analysis. We used the combined estimate in our primary analysis and the estimate for the different methods, and devices in a subgroup analysis.To the best of our knowledge there are no specific guidelines to evaluate CNAP monitoring systems, however the criteria developed by the Association for the Advancement of Medical Instrumentation (AAMI) for evaluating automatic sphygmanometers has been cited in other research to evaluate CNAP measurement.</w:t>
+        <w:t xml:space="preserve">[20–25]</w:t>
       </w:r>
       <w:r>
         <w:t xml:space="preserve"> </w:t>
       </w:r>
       <w:r>
-        <w:t xml:space="preserve">[19]</w:t>
+        <w:t xml:space="preserve">Therefore, for this review the criteria by AAMI for automatic sphygmanometers was used to evaluate CNAP monitoring. For SAP, DBP, and MAP, the defined acceptability for accuracy was no greater than 5 mmHg and precision not greater than 8 mmHg for SAP and DBP.</w:t>
       </w:r>
       <w:r>
         <w:t xml:space="preserve"> </w:t>
       </w:r>
       <w:r>
-        <w:t xml:space="preserve">Therefore, for this review the criteria by AAMI for automatic sphygmanometers was used to evaluate CNAP monitoring. For SAP, DBP, and MAP, the defined acceptability for accuracy was no greater than 5 mmHg and precision not greater than 8 mmHg for SAP and DBP.</w:t>
-      </w:r>
-      <w:r>
-        <w:t xml:space="preserve"> </w:t>
-      </w:r>
-      <w:r>
-        <w:t xml:space="preserve">[25]</w:t>
+        <w:t xml:space="preserve">[26]</w:t>
       </w:r>
       <w:r>
         <w:t xml:space="preserve"> </w:t>
@@ -1284,7 +1304,7 @@
         <w:t xml:space="preserve"> </w:t>
       </w:r>
       <w:r>
-        <w:t xml:space="preserve">studies were excluded from analyses. We conducted subgroup analyses for the primary comparison according to the method of CNAP monitoring (volume clamp or AAT), and measurement site of invasive arterial pressure (radial vs. femoral). As clinicians would be interested in the accuracy of specific CNAP devices, we conducted a subgroup analyses for the type of CNAP monitoring device (CNAP® monitor, ClearSight system, and T-Line), where a sufficient number of studies were available.</w:t>
+        <w:t xml:space="preserve">studies were excluded from analyses. We conducted subgroup analyses for the primary comparison according to the method of CNAP monitoring (volume clamp or AAT), and arterial catheter site for invasive arterial pressure measurement (radial vs. femoral). As clinicians would be interested in the accuracy of specific CNAP devices, we conducted a subgroup analyses for the type of CNAP monitoring device (CNAP® monitor, ClearSight system, and T-Line), where a sufficient number of studies were available.</w:t>
       </w:r>
     </w:p>
     <w:p>
@@ -1328,7 +1348,7 @@
         <w:pStyle w:val="BodyText"/>
       </w:pPr>
       <w:r>
-        <w:t xml:space="preserve">There were 7 studies that compared the SBP based on the AAT method to invasive SBP, comprising 7 comparisons with 122,704 measurements from 180 participants. AAT method was used in 7 studies that compared to invasive DBP, comprising 7 comparisons with 122,704 measurements from 180 participants. AAT method for MAP measurement was used in 7 studies comprising 7 comparisons with 122,704 measurements from 180 participants. There were 11 studies that compared the SBP based on the volume clamp method to invasive arterial pressure, comprising 12 comparisons with 139,648 measurements from 605 participants. Volume clamp method was used in 10 studies that compared to invasive DBP, comprising 11 comparisons with 139,531 measurements from 580 participants. Volume clamp method for MAP measurement was used in 11 studies comprising 12 comparisons with 39,376 measurements from 604 participants.</w:t>
+        <w:t xml:space="preserve">There were 7 studies that compared the SBP based on the arterial applanation tonometry method to invasive SBP, comprising 7 comparisons with 122,704 measurements from 180 participants. Arterial applanation tonometry method was used in 7 studies that compared to invasive DBP, comprising 7 comparisons with 122,704 measurements from 180 participants. For MAP measurement this method was used in 7 studies comprising 7 comparisons with 122,704 measurements from 180 participants. There were 11 studies that compared the SBP based on the volume clamp method to invasive arterial pressure, comprising 12 comparisons with 139,648 measurements from 605 participants. Volume clamp method was used in 10 studies that compared to invasive DBP, comprising 11 comparisons with 139,531 measurements from 580 participants. Volume clamp method for MAP measurement was used in 11 studies comprising 12 comparisons with 39,376 measurements from 604 participants.</w:t>
       </w:r>
     </w:p>
     <w:p>
@@ -1344,16 +1364,16 @@
         <w:pStyle w:val="BodyText"/>
       </w:pPr>
       <w:r>
-        <w:t xml:space="preserve">From the 19 studies, seven used the femoral artery and 12 used the radial artery for invasive measurement. There were 5 studies that compared the SBP from the femoral site, comprising 5 comparisons with 89,323 measurements from 185 participants. DBP from the femoral site was used in 5 studies, comprising 5 comparisons with 89,323 measurements from 185 participants. Femoral site for MAP measurement was used in 5 studies comprising 5 comparisons with 89,323 measurements from 185 participants. As mentioned previously, one included study used the femoral site for all participants as the main comparison and included the radial site on 17 of the 45 participants for MAP measurements.</w:t>
-      </w:r>
-      <w:r>
-        <w:t xml:space="preserve">[16]</w:t>
+        <w:t xml:space="preserve">From the 19 studies, 7 used the femoral artery and 12 used the radial artery for direct invasive measurement. There were 5 studies that compared the SBP from the femoral site, comprising 5 comparisons with 89,323 measurements from 185 participants. DBP from the femoral site was used in 5 studies, comprising 5 comparisons with 89,323 measurements from 185 participants. Femoral site for MAP measurement was used in 5 studies comprising 5 comparisons with 89,323 measurements from 185 participants. As mentioned previously, one included study used the femoral site for all participants as the main comparison and included the radial site on 17 of the 45 participants for MAP measurements.</w:t>
+      </w:r>
+      <w:r>
+        <w:t xml:space="preserve">[17]</w:t>
       </w:r>
       <w:r>
         <w:t xml:space="preserve"> </w:t>
       </w:r>
       <w:r>
-        <w:t xml:space="preserve">For this study, only the femoral site comparison were included in our meta-analysis. There were 11 studies that compared the SBP from the radial site, comprising 12 comparisons with 172,366 measurements from 393 participants. Radial site was used in 11 studies that compared DBP, comprising 12 comparisons with 172,366 measurements from 393 participants. MAP measurement from the radial site was used in 11 studies comprising 12 comparisons with 72,094 measurements from 392 participants.</w:t>
+        <w:t xml:space="preserve">Only the femoral site comparison from that study were included in our meta-analysis. There were 11 studies that compared the SBP from the radial site, comprising 12 comparisons with 172,366 measurements from 393 participants. Radial site was used in 11 studies that compared DBP, comprising 12 comparisons with 172,366 measurements from 393 participants. MAP measurement from the radial site was used in 11 studies comprising 12 comparisons with 72,094 measurements from 392 participants.</w:t>
       </w:r>
     </w:p>
     <w:p>
@@ -1379,7 +1399,7 @@
         <w:pStyle w:val="FirstParagraph"/>
       </w:pPr>
       <w:r>
-        <w:t xml:space="preserve">Table 2 presents results of the primary, sensitivity, and all subgroup analyses. The pooled estimate for the mean bias between the CNAP and invasive arterial pressure measurements was -1.91 mmHg, 1.51 mmHg, and 1.49mmHg for SBP, DBP, and MAP, respectively. Population limits of agreement, which take into consideration the between-study heterogeneity and sampling error, were wide, spanning from -59.93 mmHg to 56.11mmHg for SBP, -216.7 mmHg to 219.72 mmHg for DBP, and -68.89 mmHg to 71.87mmHg for MAP. The amount of between-study heterogeneity is displayed graphically in the density plot in Fig.3. The quality of evidence for the primary comparison was downgraded to very low quality due to concerns about imprecision, inconsistency, and study limitations.</w:t>
+        <w:t xml:space="preserve">Table 2 presents the results of the primary, sensitivity, and all subgroup analyses. The pooled estimate for the mean bias between the CNAP and invasive arterial pressure measurements was -1.91 mmHg, 1.51 mmHg, and 1.49mmHg for SBP, DBP, and MAP, respectively. Population limits of agreement, which take into consideration the between-study heterogeneity and sampling error, were wide, spanning from -59.93 mmHg to 56.11mmHg for SBP, -216.7 mmHg to 219.72 mmHg for DBP, and -68.89 mmHg to 71.87mmHg for MAP. The amount of between-study heterogeneity is displayed graphically in the density plot in Fig.3. The quality of evidence for the primary comparison was downgraded to very low quality due to concerns about imprecision, inconsistency, and study limitations.</w:t>
       </w:r>
     </w:p>
     <w:p>
@@ -1397,7 +1417,7 @@
         <w:pStyle w:val="FirstParagraph"/>
       </w:pPr>
       <w:r>
-        <w:t xml:space="preserve">Population limits of agreement for the sensitivity analysis restricted to studies rated as low risk across all domains of the QUADAS-2 were similar to the primary analysis for SBP, DBP, and MAP. The mean bias for SBP was -3.89 mmHg with population limits of agreement spanning from -53.17 mmHg to 45.38mmHg. The mean bias for DBP was 4.75 mmHg with population limits of agreement of -213.98 mmHg to 223.48mmHg. The mean bias for MAP was 1.54 mmHg with population limits of agreement -86.05 mmHg to 89.13mmHg. The quality of evidence for this sensitivity analysis was downgraded to low quality due to concerns about imprecision and inconsistency. A further sensitivity analysis excluding studies that received funding from device manufacturers revealed population limits that were wider than the primary analysis (-73.53 mmHg to 68.28mmHg for SBP, -274.81 mmHg to 279.12mmHg for DBP, and -88.24 mmHg to 92.39mmHg for MAP).The evidence rating for this sensitivity analysis was downgraded to very low again, again due to concerns about imprecision, inconsistency, and study limitations.</w:t>
+        <w:t xml:space="preserve">Population limits of agreement for the sensitivity analysis restricted to studies rated as low risk across all domains of the QUADAS-2 were similar to the primary analysis for SBP, DBP, and MAP. The mean bias for SBP was -3.89 mmHg with population limits of agreement spanning from -53.17 mmHg to 45.38mmHg. The mean bias for DBP was 4.75 mmHg with population limits of agreement of -213.98 mmHg to 223.48mmHg. The mean bias for MAP was 1.54 mmHg with population limits of agreement -86.05 mmHg to 89.13mmHg. The quality of evidence for this sensitivity analysis was downgraded to low quality due to concerns about imprecision and inconsistency. A further sensitivity analysis excluding studies that received funding from device manufacturers revealed population limits of agreement that were wider than the primary analysis (-73.53 mmHg to 68.28mmHg for SBP, -274.81 mmHg to 279.12mmHg for DBP, and -88.24 mmHg to 92.39mmHg for MAP).The evidence rating for this sensitivity analysis was downgraded to very low again, due to concerns about imprecision, inconsistency, and study limitations.</w:t>
       </w:r>
     </w:p>
     <w:p>
@@ -1415,7 +1435,7 @@
         <w:pStyle w:val="FirstParagraph"/>
       </w:pPr>
       <w:r>
-        <w:t xml:space="preserve">We conducted three subgroup analyses according to the method of CNAP monitoring, type of CNAP device, and measurement site of invasive arterial pressure. In the subset of studies conducted using a device based on the volume clamp method, the mean bias (population limits of agreement) for SBP was -2.41 mmHg (-54.74 mmHg to 49.91 mmHg), DBP 5.54 mmHg (-31.22 mmHg to 25.89 mmHg), and MAP 2.15 mmHg (-21.59 mmHg to 25.89 mmHg). In the subset of studies conducted using a device based on the volume clamp method, the mean bias (population limits of agreement) for SBP was -1.63 mmHg (-97.44 mmHg to 94.17 mmHg), DBP -1.3 mmHg (-320.25 mmHg to 317.65 mmHg), and MAP 0.83 mmHg (-137.63 mmHg to 139.28 mmHg). The GRADE rating for quality of evidence was downgraded to low quality due to concerns about imprecision, inconsistency, and study limitations.</w:t>
+        <w:t xml:space="preserve">We conducted three subgroup analyses based on the method of CNAP monitoring, types of CNAP device, and arterial catheter site of invasive arterial pressure measurement. In the subset of studies conducted using a device based on the arterial applanation tonometry the mean bias (population limits of agreement) for SBP was -2.41 mmHg (-54.74 mmHg to 49.91 mmHg), DBP 5.54 mmHg (-31.22 mmHg to 25.89 mmHg), and MAP 2.15 mmHg (-21.59 mmHg to 25.89 mmHg). In the subset of studies conducted using a device based on the volume clamp method, the mean bias (population limits of agreement) for SBP was -1.63 mmHg (-97.44 mmHg to 94.17 mmHg), DBP -1.3 mmHg (-320.25 mmHg to 317.65 mmHg), and MAP 0.83 mmHg (-137.63 mmHg to 139.28 mmHg). The GRADE rating for quality of evidence was downgraded to low quality due to concerns about imprecision, inconsistency, and study limitations.</w:t>
       </w:r>
     </w:p>
     <w:p>
@@ -1423,7 +1443,7 @@
         <w:pStyle w:val="BodyText"/>
       </w:pPr>
       <w:r>
-        <w:t xml:space="preserve">In the subset of studies conducted based on the type of monitoring device, the mean bias (population limits of agreement) for the ClearSight system was -1.09 (-295.59 mmHg to 293.42 mmHg) for SBP, -2.71 (-221.51 mmHg to 216.09 mmHg) for DBP, and -0.41 (-58.24 mmHg to 57.42 mmHg) for MAP. The mean bias (population limits of agreement) for the CNAP® monitor was -3.15 (-155.61 mmHg to 149.32 mmHg) for SBP, -1.28 (-1430.91 mmHg to 1428.36 mmHg) for DBP, and 1.68 (-501 mmHg to 504.36 mmHg) for MAP. In the subset of studies conducted based on the type of T-Line monitoring device, the mean bias (population limits of agreement) was -3.47 (-45.58 mmHg to 38.64 mmHg) for SBP, 6.31 (-30.88 mmHg to 43.51 mmHg) for DBP, and 2.55 (-25.43 mmHg to 30.53 mmHg) for MAP. The GRADE rating for quality of evidence was downgraded to low, again due to study limitations, imprecision, and inconsistency.</w:t>
+        <w:t xml:space="preserve">In the subset of studies conducted based on the type of monitoring device, the mean bias (population limits of agreement) for the ClearSight system was -1.09 (-295.59 mmHg to 293.42 mmHg) for SBP, -2.71 (-221.51 mmHg to 216.09 mmHg) for DBP, and -0.41 (-58.24 mmHg to 57.42 mmHg) for MAP. The mean bias (population limits of agreement) for the CNAP® monitor was -3.15 (-155.61 mmHg to 149.32 mmHg) for SBP, -1.28 (-1430.91 mmHg to 1428.36 mmHg) for DBP, and 1.68 (-501 mmHg to 504.36 mmHg) for MAP. In the subset of studies conducted based on the type of T-line monitoring device, the mean bias (population limits of agreement) was -3.47 (-45.58 mmHg to 38.64 mmHg) for SBP, 6.31 (-30.88 mmHg to 43.51 mmHg) for DBP, and 2.55 (-25.43 mmHg to 30.53 mmHg) for MAP. The GRADE rating for quality of evidence was downgraded to low, again due to study limitations, imprecision, and inconsistency.</w:t>
       </w:r>
     </w:p>
     <w:p>
@@ -1431,7 +1451,7 @@
         <w:pStyle w:val="BodyText"/>
       </w:pPr>
       <w:r>
-        <w:t xml:space="preserve">In the subset of studies conducted using the femoral site for invasive SBP measurement, the mean bias (population limits of agreement) was -2.98 mmHg (-311.89 mmHg to 305.93 mmHg), DBP 2.38 mmHg (-588.85 mmHg to 18.89 mmHg), and MAP 0.09 mmHg (-18.71 mmHg to 18.89 mmHg). For the radial site the mean bias (population limits of agreement) were -0.92 mmHg (-70.03 mmHg to 68.19mmHg) for SBP, 2.09 mmHg (-285.69 mmHg to 82.67 mmHg) for DBP, and 1.16 mmHg (-80.36 mmHg to 82.67 mmHg) for MAP. The population limits of agreement were much wider for the radial site results of SBP, DBP, and MAP compared to femoral site. We downgraded the quality of evidence to very low quality due to concerns about imprecision, inconsistency, and study limitations.</w:t>
+        <w:t xml:space="preserve">In the subset of studies conducted using the femoral site for invasive SBP measurement, the mean bias (population limits of agreement) was -2.98 mmHg (-311.89 mmHg to 305.93 mmHg), for DBP 2.38 mmHg (-588.85 mmHg to 18.89 mmHg), and fpr MAP 0.09 mmHg (-18.71 mmHg to 18.89 mmHg). For the radial site the mean bias (population limits of agreement) were -0.92 mmHg (-70.03 mmHg to 68.19mmHg) for SBP, 2.09 mmHg (-285.69 mmHg to 82.67 mmHg) for DBP, and 1.16 mmHg (-80.36 mmHg to 82.67 mmHg) for MAP. The population limits of agreement were much wider for the radial site results of SBP, DBP, and MAP compared to femoral site. We downgraded the quality of evidence to very low quality due to concerns about imprecision, inconsistency, and study limitations.</w:t>
       </w:r>
     </w:p>
     <w:p>
@@ -1462,19 +1482,19 @@
         <w:pStyle w:val="BodyText"/>
       </w:pPr>
       <w:r>
-        <w:t xml:space="preserve">We found that the accuracy of blood pressure measurements from CNAP devices compared to invasive arterial pressure measurements has been evaluated using various devices and methods. A sub-group analysis restricted to studies that used devices based on the arterial applanation tonometry technique consisted of six studies with the T-line device and one with the NCAT. Two of the authors who conducted the studies using T-line completed another study in the same clinical setting but using a different model of the T-line device.</w:t>
+        <w:t xml:space="preserve">We found that the accuracy of blood pressure measurements from CNAP devices compared to invasive arterial pressure measurements has been evaluated using various devices and methods. A sub-group analysis restricted to studies that used devices based on the arterial applanation tonometry technique consisted of six studies with the T-line device and one with the NCAT. Two of the authors who conducted the studies using T-line completed another study in the same clinical setting with a different model of the T-line device.</w:t>
       </w:r>
       <w:r>
         <w:t xml:space="preserve"> </w:t>
       </w:r>
       <w:r>
-        <w:t xml:space="preserve">[26]</w:t>
+        <w:t xml:space="preserve">[27]</w:t>
       </w:r>
       <w:r>
         <w:t xml:space="preserve"> </w:t>
       </w:r>
       <w:r>
-        <w:t xml:space="preserve">Whereas, the volume clamp included three different types of devices (Finapres, ClearSight system, and CNAP® monitor), and each device had various models. As a result, there were more factors to incorporate into the volume clamp subgroup analysis, which may potentially be contributing to the broader population limits of agreement. Additional studies are required to evaluate the accuracy of both the volume clamp and arterial applanation tonometry methods.</w:t>
+        <w:t xml:space="preserve">Whereas, the volume clamp included three different types of devices (Finapres, ClearSight system, and CNAP® monitor) and each device had various models. As a result, there were more factors to incorporate into the volume clamp subgroup analysis, which may potentially be contributing to the broader population limits of agreement. Additional studies are required to evaluate the accuracy of both the volume clamp and arterial applanation tonometry methods.</w:t>
       </w:r>
     </w:p>
     <w:p>
@@ -1497,7 +1517,7 @@
         <w:t xml:space="preserve"> </w:t>
       </w:r>
       <w:r>
-        <w:t xml:space="preserve">[10]</w:t>
+        <w:t xml:space="preserve">[11]</w:t>
       </w:r>
       <w:r>
         <w:t xml:space="preserve"> </w:t>
@@ -1511,22 +1531,22 @@
         <w:pStyle w:val="BodyText"/>
       </w:pPr>
       <w:r>
-        <w:t xml:space="preserve">Our meta-analysis focused strictly on critical care patients, whereas other meta-analyses also included participants in perioperative setting.</w:t>
+        <w:t xml:space="preserve">Many studies in this review analysed a large number of measurements of blood pressure with relatively small sample sizes (ie. one study had 29 participants and 8700 measurements</w:t>
       </w:r>
       <w:r>
         <w:t xml:space="preserve"> </w:t>
       </w:r>
       <w:r>
-        <w:t xml:space="preserve">[2]</w:t>
-      </w:r>
-      <w:r>
-        <w:t xml:space="preserve">We included both methods of CNAP monitoring (volume clamp and arterial applanation tonometry) in our meta-analysis, whereas, other meta-analysis only focused on the volume clamp method.</w:t>
+        <w:t xml:space="preserve">[32]</w:t>
+      </w:r>
+      <w:r>
+        <w:t xml:space="preserve">). Importantly, our approach to the meta-analysis takes this into account and by using robust variance estimation, weights for pooling estimates in the meta-analysis become proportional to the number of patients, not the total number of measurements.</w:t>
       </w:r>
       <w:r>
         <w:t xml:space="preserve"> </w:t>
       </w:r>
       <w:r>
-        <w:t xml:space="preserve">[30]</w:t>
+        <w:t xml:space="preserve">[11]</w:t>
       </w:r>
     </w:p>
     <w:p>
@@ -1534,22 +1554,25 @@
         <w:pStyle w:val="BodyText"/>
       </w:pPr>
       <w:r>
-        <w:t xml:space="preserve">Many studies in this review analysed a large number of measurements of blood pressure with relatively small sample sizes (i.e.one study had 29 participants and 8700 measurements</w:t>
+        <w:t xml:space="preserve">Our meta-analysis focused strictly on critical care patients, whereas other meta-analyses also included participants in perioperative setting.</w:t>
       </w:r>
       <w:r>
         <w:t xml:space="preserve"> </w:t>
       </w:r>
       <w:r>
+        <w:t xml:space="preserve">[2, 31]</w:t>
+      </w:r>
+      <w:r>
+        <w:t xml:space="preserve"> </w:t>
+      </w:r>
+      <w:r>
+        <w:t xml:space="preserve">We included both methods of CNAP monitoring (volume clamp and arterial applanation tonometry) in our meta-analysis, whereas, other meta-analysis only focused on the volume clamp method.</w:t>
+      </w:r>
+      <w:r>
+        <w:t xml:space="preserve"> </w:t>
+      </w:r>
+      <w:r>
         <w:t xml:space="preserve">[31]</w:t>
-      </w:r>
-      <w:r>
-        <w:t xml:space="preserve">). Importantly, our approach to the meta-analysis takes this into account and by using robust variance estimation, weights for pooling estimates in the meta-analysis become proportional to the number of patients, not the total number of measurements.</w:t>
-      </w:r>
-      <w:r>
-        <w:t xml:space="preserve"> </w:t>
-      </w:r>
-      <w:r>
-        <w:t xml:space="preserve">[10]</w:t>
       </w:r>
     </w:p>
     <w:p>
@@ -1596,7 +1619,7 @@
         <w:t xml:space="preserve">Our meta-analysis assesses the accuracy of blood pressure measurements from CNAP devices and does not assess the clinical utility of this monitoring system. The evidence of this review should be considered in the context of additional information about the reliability of this device to guide decision-making. Data on adverse events due to blood pressure monitoring with CNAP devices was not extracted. This meta-analysis focused on calculating population limits of agreement, which incorporate the variation in bias between studies into the estimates. Therefore, we did not use meta-regression or tests for interaction between subgroups to investigate sources of heterogeneity. The possibility of publication bias cannot be ruled out, although the evidence suggests this may not be as serious of a problem for studies that are not randomized controlled trials.</w:t>
       </w:r>
       <w:r>
-        <w:t xml:space="preserve">[32]</w:t>
+        <w:t xml:space="preserve">[33]</w:t>
       </w:r>
     </w:p>
     <w:p>
@@ -1622,7 +1645,7 @@
         <w:pStyle w:val="FirstParagraph"/>
       </w:pPr>
       <w:r>
-        <w:t xml:space="preserve">Substantial differences between blood pressure measurements from continuous non-invasive and invasive monitoring for blood pressure measurements were identified in this meta-analysis. The results of this meta-analysis show that the population limits of agreement were wide, spanning from -59.93 mmHg to 56.11mmHg for SBP, -216.7 mmHg to 219.72 mmHg for DBP, and -68.89 mmHg to 71.87mmHg for MAP. Clinicians should consider this range of uncertainty in the accuracy of the CNAP monitoring when using these devices to inform their decision-making. Clinicians should consider the range of uncertainty of continuous noninvasive blood pressure monitoring when using these devices to inform their decision-making for patients in critical care.</w:t>
+        <w:t xml:space="preserve">Substantial differences between blood pressure measurements from continuous non-invasive and invasive monitoring for blood pressure measurements were identified in this meta-analysis. The results of this meta-analysis show that the population limits of agreement were wide, spanning from -59.93 mmHg to 56.11mmHg for SBP, -216.7 mmHg to 219.72 mmHg for DBP, and -68.89 mmHg to 71.87mmHg for MAP. Clinicians should consider the range of uncertainty of continuous noninvasive blood pressure monitoring when using these devices to inform their decision-making for patients in critical care.</w:t>
       </w:r>
     </w:p>
     <w:p>
@@ -1640,7 +1663,7 @@
       </w:r>
       <w:bookmarkEnd w:id="37"/>
     </w:p>
-    <w:bookmarkStart w:id="71" w:name="refs"/>
+    <w:bookmarkStart w:id="72" w:name="refs"/>
     <w:bookmarkStart w:id="38" w:name="ref-Meidert2018Techniques"/>
     <w:p>
       <w:pPr>
@@ -1712,267 +1735,277 @@
       </w:hyperlink>
     </w:p>
     <w:bookmarkEnd w:id="44"/>
-    <w:bookmarkStart w:id="45" w:name="ref-glasziou2001systematic"/>
+    <w:bookmarkStart w:id="45" w:name="ref-hadian2006evidence"/>
     <w:p>
       <w:pPr>
         <w:pStyle w:val="Bibliography"/>
       </w:pPr>
       <w:r>
-        <w:t xml:space="preserve">7. Glasziou P, Irwig L, Bain C, Colditz G (2001) Systematic reviews in health care: A practical guide. Cambridge:Cambridge University Press</w:t>
+        <w:t xml:space="preserve">7. Hadian M, Pinsky MR (2006) Evidence-based review of the use of the pulmonary artery catheter: Impact data and complications. Critical Care 10:S8</w:t>
       </w:r>
     </w:p>
     <w:bookmarkEnd w:id="45"/>
-    <w:bookmarkStart w:id="46" w:name="ref-deeks2005performance"/>
+    <w:bookmarkStart w:id="46" w:name="ref-glasziou2001systematic"/>
     <w:p>
       <w:pPr>
         <w:pStyle w:val="Bibliography"/>
       </w:pPr>
       <w:r>
-        <w:t xml:space="preserve">8. Deeks JJ, Macaskill P, Irwig L (2005) The performance of tests of publication bias and other sample size effects in systematic reviews of diagnostic test accuracy was assessed. Journal of Clinical Epidemiology 58:882–893</w:t>
+        <w:t xml:space="preserve">8. Glasziou P, Irwig L, Bain C, Colditz G (2001) Systematic reviews in health care: A practical guide. Cambridge:Cambridge University Press</w:t>
       </w:r>
     </w:p>
     <w:bookmarkEnd w:id="46"/>
-    <w:bookmarkStart w:id="47" w:name="ref-schunemann2008grading"/>
+    <w:bookmarkStart w:id="47" w:name="ref-deeks2005performance"/>
     <w:p>
       <w:pPr>
         <w:pStyle w:val="Bibliography"/>
       </w:pPr>
       <w:r>
-        <w:t xml:space="preserve">9. Schünemann HJ, Oxman AD, Brozek J, et al (2008) Grading quality of evidence and strength of recommendations for diagnostic tests and strategies. BMJ 336:1106–1110</w:t>
+        <w:t xml:space="preserve">9. Deeks JJ, Macaskill P, Irwig L (2005) The performance of tests of publication bias and other sample size effects in systematic reviews of diagnostic test accuracy was assessed. Journal of Clinical Epidemiology 58:882–893</w:t>
       </w:r>
     </w:p>
     <w:bookmarkEnd w:id="47"/>
-    <w:bookmarkStart w:id="48" w:name="ref-tipton2017framework"/>
+    <w:bookmarkStart w:id="48" w:name="ref-schunemann2008grading"/>
     <w:p>
       <w:pPr>
         <w:pStyle w:val="Bibliography"/>
       </w:pPr>
       <w:r>
-        <w:t xml:space="preserve">10. Tipton E, Shuster J (2017) A framework for the meta-analysis of bland–altman studies based on a limits of agreement approach. Statistics in Medicine 36:3621–3635</w:t>
+        <w:t xml:space="preserve">10. Schünemann HJ, Oxman AD, Brozek J, et al (2008) Grading quality of evidence and strength of recommendations for diagnostic tests and strategies. BMJ 336:1106–1110</w:t>
       </w:r>
     </w:p>
     <w:bookmarkEnd w:id="48"/>
-    <w:bookmarkStart w:id="49" w:name="ref-hedges2010robust"/>
+    <w:bookmarkStart w:id="49" w:name="ref-tipton2017framework"/>
     <w:p>
       <w:pPr>
         <w:pStyle w:val="Bibliography"/>
       </w:pPr>
       <w:r>
-        <w:t xml:space="preserve">11. Hedges LV, Tipton E, Johnson MC (2010) Robust variance estimation in meta-regression with dependent effect size estimates. Research Synthesis Methods 1:39–65</w:t>
+        <w:t xml:space="preserve">11. Tipton E, Shuster J (2017) A framework for the meta-analysis of bland–altman studies based on a limits of agreement approach. Statistics in Medicine 36:3621–3635</w:t>
       </w:r>
     </w:p>
     <w:bookmarkEnd w:id="49"/>
-    <w:bookmarkStart w:id="50" w:name="ref-tanner2016handling"/>
+    <w:bookmarkStart w:id="50" w:name="ref-hedges2010robust"/>
     <w:p>
       <w:pPr>
         <w:pStyle w:val="Bibliography"/>
       </w:pPr>
       <w:r>
-        <w:t xml:space="preserve">12. Tanner-Smith EE, Tipton E, Polanin JR (2016) Handling complex meta-analytic data structures using robust variance estimates: A tutorial in r. Journal of Developmental and Life-Course Criminology 2:85–112</w:t>
+        <w:t xml:space="preserve">12. Hedges LV, Tipton E, Johnson MC (2010) Robust variance estimation in meta-regression with dependent effect size estimates. Research Synthesis Methods 1:39–65</w:t>
       </w:r>
     </w:p>
     <w:bookmarkEnd w:id="50"/>
-    <w:bookmarkStart w:id="51" w:name="ref-tipton2015small"/>
+    <w:bookmarkStart w:id="51" w:name="ref-tanner2016handling"/>
     <w:p>
       <w:pPr>
         <w:pStyle w:val="Bibliography"/>
       </w:pPr>
       <w:r>
-        <w:t xml:space="preserve">13. Tipton E (2015) Small sample adjustments for robust variance estimation with meta-regression. Psychological Methods 20:375</w:t>
+        <w:t xml:space="preserve">13. Tanner-Smith EE, Tipton E, Polanin JR (2016) Handling complex meta-analytic data structures using robust variance estimates: A tutorial in r. Journal of Developmental and Life-Course Criminology 2:85–112</w:t>
       </w:r>
     </w:p>
     <w:bookmarkEnd w:id="51"/>
-    <w:bookmarkStart w:id="52" w:name="ref-dersimonian1986meta"/>
+    <w:bookmarkStart w:id="52" w:name="ref-tipton2015small"/>
     <w:p>
       <w:pPr>
         <w:pStyle w:val="Bibliography"/>
       </w:pPr>
       <w:r>
-        <w:t xml:space="preserve">14. DerSimonian R, Laird N (1986) Meta-analysis in clinical trials. Controlled Clinical Trials 7:177–188</w:t>
+        <w:t xml:space="preserve">14. Tipton E (2015) Small sample adjustments for robust variance estimation with meta-regression. Psychological Methods 20:375</w:t>
       </w:r>
     </w:p>
     <w:bookmarkEnd w:id="52"/>
-    <w:bookmarkStart w:id="53" w:name="ref-R2018"/>
+    <w:bookmarkStart w:id="53" w:name="ref-dersimonian1986meta"/>
     <w:p>
       <w:pPr>
         <w:pStyle w:val="Bibliography"/>
       </w:pPr>
       <w:r>
-        <w:t xml:space="preserve">15. R Core Team (2018) R: A language and environment for statistical computing. R Foundation for Statistical Computing, Vienna, Austria</w:t>
+        <w:t xml:space="preserve">15. DerSimonian R, Laird N (1986) Meta-analysis in clinical trials. Controlled Clinical Trials 7:177–188</w:t>
       </w:r>
     </w:p>
     <w:bookmarkEnd w:id="53"/>
-    <w:bookmarkStart w:id="54" w:name="ref-de2014validation"/>
+    <w:bookmarkStart w:id="54" w:name="ref-R2018"/>
     <w:p>
       <w:pPr>
         <w:pStyle w:val="Bibliography"/>
       </w:pPr>
       <w:r>
-        <w:t xml:space="preserve">16. De Laet I, Dits H, Bein B, Malbrain ML (2014) Validation study of nexfin (r) continuous non-invasive blood pressure monitoring in critically ill adult patients. Minerva Anestesiol</w:t>
+        <w:t xml:space="preserve">16. R Core Team (2018) R: A language and environment for statistical computing. R Foundation for Statistical Computing, Vienna, Austria</w:t>
       </w:r>
     </w:p>
     <w:bookmarkEnd w:id="54"/>
-    <w:bookmarkStart w:id="55" w:name="ref-berkelmans2018comparing"/>
+    <w:bookmarkStart w:id="55" w:name="ref-de2014validation"/>
     <w:p>
       <w:pPr>
         <w:pStyle w:val="Bibliography"/>
       </w:pPr>
       <w:r>
-        <w:t xml:space="preserve">17. Berkelmans G, Kuipers S, Westerhof B, et al (2018) Comparing volume-clamp method and intra-arterial blood pressure measurements in patients with atrial fibrillation admitted to the intensive or medium care unit. Journal of clinical monitoring and computing 32:439–446</w:t>
+        <w:t xml:space="preserve">17. De Laet I, Dits H, Bein B, Malbrain ML (2014) Validation study of nexfin (r) continuous non-invasive blood pressure monitoring in critically ill adult patients. Minerva Anestesiol</w:t>
       </w:r>
     </w:p>
     <w:bookmarkEnd w:id="55"/>
-    <w:bookmarkStart w:id="56" w:name="ref-lakhal2016cnap"/>
+    <w:bookmarkStart w:id="56" w:name="ref-berkelmans2018comparing"/>
     <w:p>
       <w:pPr>
         <w:pStyle w:val="Bibliography"/>
       </w:pPr>
       <w:r>
-        <w:t xml:space="preserve">18. Lakhal K, Martin M, Faiz S, et al (2016) The cnap™ finger cuff for noninvasive beat-to-beat monitoring of arterial blood pressure: An evaluation in intensive care unit patients and a comparison with 2 intermittent devices. Anesthesia &amp; Analgesia 123:1126–1135</w:t>
+        <w:t xml:space="preserve">18. Berkelmans G, Kuipers S, Westerhof B, et al (2018) Comparing volume-clamp method and intra-arterial blood pressure measurements in patients with atrial fibrillation admitted to the intensive or medium care unit. Journal of clinical monitoring and computing 32:439–446</w:t>
       </w:r>
     </w:p>
     <w:bookmarkEnd w:id="56"/>
-    <w:bookmarkStart w:id="57" w:name="ref-hohn2013non"/>
+    <w:bookmarkStart w:id="57" w:name="ref-lakhal2016cnap"/>
     <w:p>
       <w:pPr>
         <w:pStyle w:val="Bibliography"/>
       </w:pPr>
       <w:r>
-        <w:t xml:space="preserve">19. Hohn A, Defosse J, Becker S, et al (2013) Non-invasive continuous arterial pressure monitoring with nexfin does not sufficiently replace invasive measurements in critically ill patients. British journal of anaesthesia 111:178–184</w:t>
+        <w:t xml:space="preserve">19. Lakhal K, Martin M, Faiz S, et al (2016) The cnap™ finger cuff for noninvasive beat-to-beat monitoring of arterial blood pressure: An evaluation in intensive care unit patients and a comparison with 2 intermittent devices. Anesthesia &amp; Analgesia 123:1126–1135</w:t>
       </w:r>
     </w:p>
     <w:bookmarkEnd w:id="57"/>
-    <w:bookmarkStart w:id="58" w:name="ref-martina2012noninvasive"/>
+    <w:bookmarkStart w:id="58" w:name="ref-hohn2013non"/>
     <w:p>
       <w:pPr>
         <w:pStyle w:val="Bibliography"/>
       </w:pPr>
       <w:r>
-        <w:t xml:space="preserve">20. Martina JR, Westerhof BE, Goudoever J van, et al (2012) Noninvasive continuous arterial blood pressure monitoring with nexfin. Anesthesiology: The Journal of the American Society of Anesthesiologists 116:1092–1103</w:t>
+        <w:t xml:space="preserve">20. Hohn A, Defosse J, Becker S, et al (2013) Non-invasive continuous arterial pressure monitoring with nexfin does not sufficiently replace invasive measurements in critically ill patients. British journal of anaesthesia 111:178–184</w:t>
       </w:r>
     </w:p>
     <w:bookmarkEnd w:id="58"/>
-    <w:bookmarkStart w:id="59" w:name="ref-ilies2015comparison"/>
+    <w:bookmarkStart w:id="59" w:name="ref-martina2012noninvasive"/>
     <w:p>
       <w:pPr>
         <w:pStyle w:val="Bibliography"/>
       </w:pPr>
       <w:r>
-        <w:t xml:space="preserve">21. Ilies C, Grudev G, Hedderich J, et al (2015) Comparison of a continuous noninvasive arterial pressure device with invasive measurements in cardiovascular postsurgical intensive care patients: A prospective observational study. European Journal of Anaesthesiology (EJA) 32:20–28</w:t>
+        <w:t xml:space="preserve">21. Martina JR, Westerhof BE, Goudoever J van, et al (2012) Noninvasive continuous arterial blood pressure monitoring with nexfin. Anesthesiology: The Journal of the American Society of Anesthesiologists 116:1092–1103</w:t>
       </w:r>
     </w:p>
     <w:bookmarkEnd w:id="59"/>
-    <w:bookmarkStart w:id="60" w:name="ref-ilies2012investigation"/>
+    <w:bookmarkStart w:id="60" w:name="ref-ilies2015comparison"/>
     <w:p>
       <w:pPr>
         <w:pStyle w:val="Bibliography"/>
       </w:pPr>
       <w:r>
-        <w:t xml:space="preserve">22. Ilies C, Bauer M, Berg P, et al (2012) Investigation of the agreement of a continuous non-invasive arterial pressure device in comparison with invasive radial artery measurement. British journal of anaesthesia 108:202–210</w:t>
+        <w:t xml:space="preserve">22. Ilies C, Grudev G, Hedderich J, et al (2015) Comparison of a continuous noninvasive arterial pressure device with invasive measurements in cardiovascular postsurgical intensive care patients: A prospective observational study. European Journal of Anaesthesiology (EJA) 32:20–28</w:t>
       </w:r>
     </w:p>
     <w:bookmarkEnd w:id="60"/>
-    <w:bookmarkStart w:id="61" w:name="ref-hahn2012clinical"/>
+    <w:bookmarkStart w:id="61" w:name="ref-ilies2012investigation"/>
     <w:p>
       <w:pPr>
         <w:pStyle w:val="Bibliography"/>
       </w:pPr>
       <w:r>
-        <w:t xml:space="preserve">23. Hahn R, Rinösl H, Neuner M, Kettner S (2012) Clinical validation of a continuous non-invasive haemodynamic monitor (cnap™ 500) during general anaesthesia. British journal of anaesthesia 108:581–585</w:t>
+        <w:t xml:space="preserve">23. Ilies C, Bauer M, Berg P, et al (2012) Investigation of the agreement of a continuous non-invasive arterial pressure device in comparison with invasive radial artery measurement. British journal of anaesthesia 108:202–210</w:t>
       </w:r>
     </w:p>
     <w:bookmarkEnd w:id="61"/>
-    <w:bookmarkStart w:id="62" w:name="ref-fischer2012non"/>
+    <w:bookmarkStart w:id="62" w:name="ref-hahn2012clinical"/>
     <w:p>
       <w:pPr>
         <w:pStyle w:val="Bibliography"/>
       </w:pPr>
       <w:r>
-        <w:t xml:space="preserve">24. Fischer M, Avram R, Cârjaliu I, et al (2012) Non-invasive continuous arterial pressure and cardiac index monitoring with nexfin after cardiac surgery. British journal of anaesthesia 109:514–521</w:t>
+        <w:t xml:space="preserve">24. Hahn R, Rinösl H, Neuner M, Kettner S (2012) Clinical validation of a continuous non-invasive haemodynamic monitor (cnap™ 500) during general anaesthesia. British journal of anaesthesia 108:581–585</w:t>
       </w:r>
     </w:p>
     <w:bookmarkEnd w:id="62"/>
-    <w:bookmarkStart w:id="63" w:name="ref-sphygmomanometers20092"/>
+    <w:bookmarkStart w:id="63" w:name="ref-fischer2012non"/>
     <w:p>
       <w:pPr>
         <w:pStyle w:val="Bibliography"/>
       </w:pPr>
       <w:r>
-        <w:t xml:space="preserve">25. Sphygmomanometers—Part N-I (2009) 2: Clinical validation of automated measurement type. ANSI/AAMI/ISO Standard 81060-2</w:t>
+        <w:t xml:space="preserve">25. Fischer M, Avram R, Cârjaliu I, et al (2012) Non-invasive continuous arterial pressure and cardiac index monitoring with nexfin after cardiac surgery. British journal of anaesthesia 109:514–521</w:t>
       </w:r>
     </w:p>
     <w:bookmarkEnd w:id="63"/>
-    <w:bookmarkStart w:id="64" w:name="ref-saugel2012t"/>
+    <w:bookmarkStart w:id="64" w:name="ref-sphygmomanometers20092"/>
     <w:p>
       <w:pPr>
         <w:pStyle w:val="Bibliography"/>
       </w:pPr>
       <w:r>
-        <w:t xml:space="preserve">26. Saugel B, Fassio F, Hapfelmeier A, et al (2012) The t-line tl-200 system for continuous non-invasive blood pressure measurement in medical intensive care unit patients. Intensive care medicine 38:1471–1477</w:t>
+        <w:t xml:space="preserve">26. Sphygmomanometers—Part N-I (2009) 2: Clinical validation of automated measurement type. ANSI/AAMI/ISO Standard 81060-2</w:t>
       </w:r>
     </w:p>
     <w:bookmarkEnd w:id="64"/>
-    <w:bookmarkStart w:id="65" w:name="ref-saugel2013non"/>
+    <w:bookmarkStart w:id="65" w:name="ref-saugel2012t"/>
     <w:p>
       <w:pPr>
         <w:pStyle w:val="Bibliography"/>
       </w:pPr>
       <w:r>
-        <w:t xml:space="preserve">27. Saugel B, Meidert A, Hapfelmeier A, et al (2013) Non-invasive continuous arterial pressure measurement based on radial artery tonometry in the intensive care unit: A method comparison study using the t-line tl-200pro device. British journal of anaesthesia 111:185–190</w:t>
+        <w:t xml:space="preserve">27. Saugel B, Fassio F, Hapfelmeier A, et al (2012) The t-line tl-200 system for continuous non-invasive blood pressure measurement in medical intensive care unit patients. Intensive care medicine 38:1471–1477</w:t>
       </w:r>
     </w:p>
     <w:bookmarkEnd w:id="65"/>
-    <w:bookmarkStart w:id="66" w:name="ref-meidert2014radial"/>
+    <w:bookmarkStart w:id="66" w:name="ref-saugel2013non"/>
     <w:p>
       <w:pPr>
         <w:pStyle w:val="Bibliography"/>
       </w:pPr>
       <w:r>
-        <w:t xml:space="preserve">28. Meidert A(, Huber W, Müller J, et al (2014) Radial artery applanation tonometry for continuous non-invasive arterial pressure monitoring in intensive care unit patients: Comparison with invasively assessed radial arterial pressure. British journal of anaesthesia 112:521–528</w:t>
+        <w:t xml:space="preserve">28. Saugel B, Meidert A, Hapfelmeier A, et al (2013) Non-invasive continuous arterial pressure measurement based on radial artery tonometry in the intensive care unit: A method comparison study using the t-line tl-200pro device. British journal of anaesthesia 111:185–190</w:t>
       </w:r>
     </w:p>
     <w:bookmarkEnd w:id="66"/>
-    <w:bookmarkStart w:id="67" w:name="ref-meidert2013evaluation"/>
+    <w:bookmarkStart w:id="67" w:name="ref-meidert2014radial"/>
     <w:p>
       <w:pPr>
         <w:pStyle w:val="Bibliography"/>
       </w:pPr>
       <w:r>
-        <w:t xml:space="preserve">29. Meidert AS, Huber W, Hapfelmeier A, et al (2013) Evaluation of the radial artery applanation tonometry technology for continuous noninvasive blood pressure monitoring compared with central aortic blood pressure measurements in patients with multiple organ dysfunction syndrome. Journal of critical care 28:908–912</w:t>
+        <w:t xml:space="preserve">29. Meidert A(, Huber W, Müller J, et al (2014) Radial artery applanation tonometry for continuous non-invasive arterial pressure monitoring in intensive care unit patients: Comparison with invasively assessed radial arterial pressure. British journal of anaesthesia 112:521–528</w:t>
       </w:r>
     </w:p>
     <w:bookmarkEnd w:id="67"/>
-    <w:bookmarkStart w:id="68" w:name="ref-saugel2020continuous"/>
+    <w:bookmarkStart w:id="68" w:name="ref-meidert2013evaluation"/>
     <w:p>
       <w:pPr>
         <w:pStyle w:val="Bibliography"/>
       </w:pPr>
       <w:r>
-        <w:t xml:space="preserve">30. Saugel B, Hoppe P, Nicklas JY, et al (2020) Continuous noninvasive pulse wave analysis using finger cuff technologies for arterial blood pressure and cardiac output monitoring in perioperative and intensive care medicine: A systematic review and meta-analysis. British Journal of Anaesthesia</w:t>
+        <w:t xml:space="preserve">30. Meidert AS, Huber W, Hapfelmeier A, et al (2013) Evaluation of the radial artery applanation tonometry technology for continuous noninvasive blood pressure monitoring compared with central aortic blood pressure measurements in patients with multiple organ dysfunction syndrome. Journal of critical care 28:908–912</w:t>
       </w:r>
     </w:p>
     <w:bookmarkEnd w:id="68"/>
-    <w:bookmarkStart w:id="69" w:name="ref-martina2014noninvasive"/>
+    <w:bookmarkStart w:id="69" w:name="ref-saugel2020continuous"/>
     <w:p>
       <w:pPr>
         <w:pStyle w:val="Bibliography"/>
       </w:pPr>
       <w:r>
-        <w:t xml:space="preserve">31. Martina JR, Westerhof BE, Jonge N de, et al (2014) Noninvasive arterial blood pressure waveforms in patients with continuous-flow left ventricular assist devices. Asaio Journal 60:154–161</w:t>
+        <w:t xml:space="preserve">31. Saugel B, Hoppe P, Nicklas JY, et al (2020) Continuous noninvasive pulse wave analysis using finger cuff technologies for arterial blood pressure and cardiac output monitoring in perioperative and intensive care medicine: A systematic review and meta-analysis. British Journal of Anaesthesia</w:t>
       </w:r>
     </w:p>
     <w:bookmarkEnd w:id="69"/>
-    <w:bookmarkStart w:id="70" w:name="ref-begg2005systematic"/>
+    <w:bookmarkStart w:id="70" w:name="ref-martina2014noninvasive"/>
     <w:p>
       <w:pPr>
         <w:pStyle w:val="Bibliography"/>
       </w:pPr>
       <w:r>
-        <w:t xml:space="preserve">32. Begg CB (2005) Systematic reviews of diagnostic accuracy studies require study by study examination: First for heterogeneity, and then for sources of heterogeneity. Journal of clinical epidemiology 58:865</w:t>
+        <w:t xml:space="preserve">32. Martina JR, Westerhof BE, Jonge N de, et al (2014) Noninvasive arterial blood pressure waveforms in patients with continuous-flow left ventricular assist devices. Asaio Journal 60:154–161</w:t>
       </w:r>
     </w:p>
     <w:bookmarkEnd w:id="70"/>
+    <w:bookmarkStart w:id="71" w:name="ref-begg2005systematic"/>
+    <w:p>
+      <w:pPr>
+        <w:pStyle w:val="Bibliography"/>
+      </w:pPr>
+      <w:r>
+        <w:t xml:space="preserve">33. Begg CB (2005) Systematic reviews of diagnostic accuracy studies require study by study examination: First for heterogeneity, and then for sources of heterogeneity. Journal of clinical epidemiology 58:865</w:t>
+      </w:r>
+    </w:p>
     <w:bookmarkEnd w:id="71"/>
+    <w:bookmarkEnd w:id="72"/>
     <w:p>
       <w:r>
         <w:br w:type="page"/>
@@ -1982,11 +2015,11 @@
       <w:pPr>
         <w:pStyle w:val="Heading1"/>
       </w:pPr>
-      <w:bookmarkStart w:id="72" w:name="figure-legend"/>
+      <w:bookmarkStart w:id="73" w:name="figure-legend"/>
       <w:r>
         <w:t xml:space="preserve">Figure legend</w:t>
       </w:r>
-      <w:bookmarkEnd w:id="72"/>
+      <w:bookmarkEnd w:id="73"/>
     </w:p>
     <w:p>
       <w:pPr>
@@ -2136,21 +2169,21 @@
       <w:pPr>
         <w:pStyle w:val="Heading1"/>
       </w:pPr>
-      <w:bookmarkStart w:id="73" w:name="appendix"/>
+      <w:bookmarkStart w:id="74" w:name="appendix"/>
       <w:r>
         <w:t xml:space="preserve">Appendix</w:t>
       </w:r>
-      <w:bookmarkEnd w:id="73"/>
+      <w:bookmarkEnd w:id="74"/>
     </w:p>
     <w:p>
       <w:pPr>
         <w:pStyle w:val="Heading2"/>
       </w:pPr>
-      <w:bookmarkStart w:id="74" w:name="medline-search-strategy"/>
+      <w:bookmarkStart w:id="75" w:name="medline-search-strategy"/>
       <w:r>
         <w:t xml:space="preserve">Medline search strategy</w:t>
       </w:r>
-      <w:bookmarkEnd w:id="74"/>
+      <w:bookmarkEnd w:id="75"/>
     </w:p>
     <w:p>
       <w:pPr>
@@ -2402,11 +2435,11 @@
       <w:pPr>
         <w:pStyle w:val="Heading2"/>
       </w:pPr>
-      <w:bookmarkStart w:id="75" w:name="embase-search-strategy"/>
+      <w:bookmarkStart w:id="76" w:name="embase-search-strategy"/>
       <w:r>
         <w:t xml:space="preserve">EMBASE search strategy</w:t>
       </w:r>
-      <w:bookmarkEnd w:id="75"/>
+      <w:bookmarkEnd w:id="76"/>
     </w:p>
     <w:p>
       <w:pPr>
@@ -2673,11 +2706,11 @@
       <w:pPr>
         <w:pStyle w:val="Heading2"/>
       </w:pPr>
-      <w:bookmarkStart w:id="76" w:name="table-1-study-characteristics"/>
+      <w:bookmarkStart w:id="77" w:name="table-1-study-characteristics"/>
       <w:r>
         <w:t xml:space="preserve">Table 1: Study Characteristics</w:t>
       </w:r>
-      <w:bookmarkEnd w:id="76"/>
+      <w:bookmarkEnd w:id="77"/>
     </w:p>
     <w:tbl xmlns:w="http://schemas.openxmlformats.org/wordprocessingml/2006/main" xmlns:r="http://schemas.openxmlformats.org/officeDocument/2006/relationships" xmlns:w14="http://schemas.microsoft.com/office/word/2010/wordml" xmlns:wp="http://schemas.openxmlformats.org/drawingml/2006/wordprocessingDrawing" xmlns:a="http://schemas.openxmlformats.org/drawingml/2006/main" xmlns:pic="http://schemas.openxmlformats.org/drawingml/2006/picture">
       <w:tblPr>
@@ -3559,7 +3592,7 @@
                 <w:szCs w:val="18"/>
                 <w:color w:val="111111"/>
               </w:rPr>
-              <w:t xml:space="preserve">nexfin</w:t>
+              <w:t xml:space="preserve">ClearSight</w:t>
             </w:r>
           </w:p>
         </w:tc>
@@ -4623,7 +4656,7 @@
                 <w:szCs w:val="18"/>
                 <w:color w:val="111111"/>
               </w:rPr>
-              <w:t xml:space="preserve">tline</w:t>
+              <w:t xml:space="preserve">T-line</w:t>
             </w:r>
           </w:p>
         </w:tc>
@@ -5206,7 +5239,7 @@
                 <w:szCs w:val="18"/>
                 <w:color w:val="111111"/>
               </w:rPr>
-              <w:t xml:space="preserve">finapres</w:t>
+              <w:t xml:space="preserve">Finapres</w:t>
             </w:r>
           </w:p>
         </w:tc>
@@ -5780,7 +5813,7 @@
                 <w:szCs w:val="18"/>
                 <w:color w:val="111111"/>
               </w:rPr>
-              <w:t xml:space="preserve">cnap</w:t>
+              <w:t xml:space="preserve">CNAP®</w:t>
             </w:r>
           </w:p>
         </w:tc>
@@ -6363,7 +6396,7 @@
                 <w:szCs w:val="18"/>
                 <w:color w:val="111111"/>
               </w:rPr>
-              <w:t xml:space="preserve">cnap</w:t>
+              <w:t xml:space="preserve">CNAP®</w:t>
             </w:r>
           </w:p>
         </w:tc>
@@ -6937,7 +6970,7 @@
                 <w:szCs w:val="18"/>
                 <w:color w:val="111111"/>
               </w:rPr>
-              <w:t xml:space="preserve">tline</w:t>
+              <w:t xml:space="preserve">T-line</w:t>
             </w:r>
           </w:p>
         </w:tc>
@@ -7511,7 +7544,7 @@
                 <w:szCs w:val="18"/>
                 <w:color w:val="111111"/>
               </w:rPr>
-              <w:t xml:space="preserve">cnap</w:t>
+              <w:t xml:space="preserve">CNAP®</w:t>
             </w:r>
           </w:p>
         </w:tc>
@@ -8085,7 +8118,7 @@
                 <w:szCs w:val="18"/>
                 <w:color w:val="111111"/>
               </w:rPr>
-              <w:t xml:space="preserve">cnap</w:t>
+              <w:t xml:space="preserve">CNAP®</w:t>
             </w:r>
           </w:p>
         </w:tc>
@@ -8675,7 +8708,7 @@
                 <w:szCs w:val="18"/>
                 <w:color w:val="111111"/>
               </w:rPr>
-              <w:t xml:space="preserve">nexfin</w:t>
+              <w:t xml:space="preserve">ClearSight</w:t>
             </w:r>
           </w:p>
         </w:tc>
@@ -9703,7 +9736,7 @@
                 <w:szCs w:val="18"/>
                 <w:color w:val="111111"/>
               </w:rPr>
-              <w:t xml:space="preserve">nexfin</w:t>
+              <w:t xml:space="preserve">ClearSight</w:t>
             </w:r>
           </w:p>
         </w:tc>
@@ -10277,7 +10310,7 @@
                 <w:szCs w:val="18"/>
                 <w:color w:val="111111"/>
               </w:rPr>
-              <w:t xml:space="preserve">nexfin</w:t>
+              <w:t xml:space="preserve">ClearSight</w:t>
             </w:r>
           </w:p>
         </w:tc>
@@ -10851,7 +10884,7 @@
                 <w:szCs w:val="18"/>
                 <w:color w:val="111111"/>
               </w:rPr>
-              <w:t xml:space="preserve">tline</w:t>
+              <w:t xml:space="preserve">T-line</w:t>
             </w:r>
           </w:p>
         </w:tc>
@@ -11434,7 +11467,7 @@
                 <w:szCs w:val="18"/>
                 <w:color w:val="111111"/>
               </w:rPr>
-              <w:t xml:space="preserve">nexfin</w:t>
+              <w:t xml:space="preserve">ClearSight</w:t>
             </w:r>
           </w:p>
         </w:tc>
@@ -12008,7 +12041,7 @@
                 <w:szCs w:val="18"/>
                 <w:color w:val="111111"/>
               </w:rPr>
-              <w:t xml:space="preserve">tline</w:t>
+              <w:t xml:space="preserve">T-line</w:t>
             </w:r>
           </w:p>
         </w:tc>
@@ -12582,7 +12615,7 @@
                 <w:szCs w:val="18"/>
                 <w:color w:val="111111"/>
               </w:rPr>
-              <w:t xml:space="preserve">tline</w:t>
+              <w:t xml:space="preserve">T-line</w:t>
             </w:r>
           </w:p>
         </w:tc>
@@ -13165,7 +13198,7 @@
                 <w:szCs w:val="18"/>
                 <w:color w:val="111111"/>
               </w:rPr>
-              <w:t xml:space="preserve">nexfin</w:t>
+              <w:t xml:space="preserve">ClearSight</w:t>
             </w:r>
           </w:p>
         </w:tc>
@@ -13739,7 +13772,7 @@
                 <w:szCs w:val="18"/>
                 <w:color w:val="111111"/>
               </w:rPr>
-              <w:t xml:space="preserve">tline</w:t>
+              <w:t xml:space="preserve">T-line</w:t>
             </w:r>
           </w:p>
         </w:tc>
@@ -14321,7 +14354,7 @@
                 <w:szCs w:val="18"/>
                 <w:color w:val="111111"/>
               </w:rPr>
-              <w:t xml:space="preserve">finapres</w:t>
+              <w:t xml:space="preserve">Finapres</w:t>
             </w:r>
           </w:p>
         </w:tc>
@@ -14903,7 +14936,7 @@
                 <w:szCs w:val="18"/>
                 <w:color w:val="111111"/>
               </w:rPr>
-              <w:t xml:space="preserve">ncat</w:t>
+              <w:t xml:space="preserve">NCAT</w:t>
             </w:r>
           </w:p>
         </w:tc>
@@ -15174,11 +15207,11 @@
       <w:pPr>
         <w:pStyle w:val="Heading3"/>
       </w:pPr>
-      <w:bookmarkStart w:id="77" w:name="table-2-results-of-meta-analyses"/>
+      <w:bookmarkStart w:id="78" w:name="table-2-results-of-meta-analyses"/>
       <w:r>
         <w:t xml:space="preserve">Table 2: Results of meta-analyses</w:t>
       </w:r>
-      <w:bookmarkEnd w:id="77"/>
+      <w:bookmarkEnd w:id="78"/>
     </w:p>
     <w:tbl xmlns:w="http://schemas.openxmlformats.org/wordprocessingml/2006/main" xmlns:r="http://schemas.openxmlformats.org/officeDocument/2006/relationships" xmlns:w14="http://schemas.microsoft.com/office/word/2010/wordml" xmlns:wp="http://schemas.openxmlformats.org/drawingml/2006/wordprocessingDrawing" xmlns:a="http://schemas.openxmlformats.org/drawingml/2006/main" xmlns:pic="http://schemas.openxmlformats.org/drawingml/2006/picture">
       <w:tblPr>

</xml_diff>